<commit_message>
Modified progress report 3
</commit_message>
<xml_diff>
--- a/documents/Project 2 Progress- Report 3.docx
+++ b/documents/Project 2 Progress- Report 3.docx
@@ -13,30 +13,37 @@
           <w:shd w:val="clear" w:color="auto" w:fill="FFFFFF"/>
         </w:rPr>
       </w:pPr>
-      <w:hyperlink r:id="rId4" w:history="1">
-        <w:r>
-          <w:rPr>
-            <w:rStyle w:val="instancename"/>
-            <w:rFonts w:ascii="Open Sans" w:hAnsi="Open Sans" w:cs="Open Sans"/>
-            <w:b/>
-            <w:bCs/>
-            <w:color w:val="0066CC"/>
-            <w:shd w:val="clear" w:color="auto" w:fill="FFFFFF"/>
-          </w:rPr>
-          <w:t xml:space="preserve">Project 2 Progress - Report </w:t>
-        </w:r>
-        <w:r>
-          <w:rPr>
-            <w:rStyle w:val="instancename"/>
-            <w:rFonts w:ascii="Open Sans" w:hAnsi="Open Sans" w:cs="Open Sans"/>
-            <w:b/>
-            <w:bCs/>
-            <w:color w:val="0066CC"/>
-            <w:shd w:val="clear" w:color="auto" w:fill="FFFFFF"/>
-          </w:rPr>
-          <w:t>3</w:t>
-        </w:r>
-      </w:hyperlink>
+      <w:r>
+        <w:fldChar w:fldCharType="begin"/>
+      </w:r>
+      <w:r>
+        <w:instrText xml:space="preserve"> HYPERLINK "https://moodle.dawsoncollege.qc.ca/mod/assign/view.php?id=463888" </w:instrText>
+      </w:r>
+      <w:r>
+        <w:fldChar w:fldCharType="separate"/>
+      </w:r>
+      <w:r>
+        <w:rPr>
+          <w:rStyle w:val="instancename"/>
+          <w:rFonts w:ascii="Open Sans" w:hAnsi="Open Sans" w:cs="Open Sans"/>
+          <w:b/>
+          <w:bCs/>
+          <w:color w:val="0066CC"/>
+          <w:shd w:val="clear" w:color="auto" w:fill="FFFFFF"/>
+        </w:rPr>
+        <w:t>Project 2 Progress - Report 3</w:t>
+      </w:r>
+      <w:r>
+        <w:rPr>
+          <w:rStyle w:val="instancename"/>
+          <w:rFonts w:ascii="Open Sans" w:hAnsi="Open Sans" w:cs="Open Sans"/>
+          <w:b/>
+          <w:bCs/>
+          <w:color w:val="0066CC"/>
+          <w:shd w:val="clear" w:color="auto" w:fill="FFFFFF"/>
+        </w:rPr>
+        <w:fldChar w:fldCharType="end"/>
+      </w:r>
     </w:p>
     <w:tbl>
       <w:tblPr>
@@ -195,7 +202,7 @@
             <w:shd w:val="clear" w:color="auto" w:fill="B4C6E7" w:themeFill="accent1" w:themeFillTint="66"/>
           </w:tcPr>
           <w:p>
-            <w:hyperlink r:id="rId5" w:history="1">
+            <w:hyperlink r:id="rId6" w:history="1">
               <w:r>
                 <w:rPr>
                   <w:rStyle w:val="Lienhypertexte"/>
@@ -224,13 +231,7 @@
           </w:tcPr>
           <w:p>
             <w:r>
-              <w:t>April 2</w:t>
-            </w:r>
-            <w:r>
-              <w:t>9</w:t>
-            </w:r>
-            <w:r>
-              <w:t>th</w:t>
+              <w:t>April 29th</w:t>
             </w:r>
           </w:p>
         </w:tc>
@@ -314,13 +315,27 @@
             <w:tcW w:w="1559" w:type="dxa"/>
             <w:shd w:val="clear" w:color="auto" w:fill="B4C6E7" w:themeFill="accent1" w:themeFillTint="66"/>
           </w:tcPr>
-          <w:p/>
+          <w:p>
+            <w:r>
+              <w:t>Make the nav bar dynamic, add an avatar and style the website</w:t>
+            </w:r>
+          </w:p>
         </w:tc>
         <w:tc>
           <w:tcPr>
             <w:tcW w:w="1701" w:type="dxa"/>
             <w:shd w:val="clear" w:color="auto" w:fill="B4C6E7" w:themeFill="accent1" w:themeFillTint="66"/>
           </w:tcPr>
+          <w:p>
+            <w:hyperlink r:id="rId7" w:history="1">
+              <w:r>
+                <w:rPr>
+                  <w:rStyle w:val="Lienhypertexte"/>
+                </w:rPr>
+                <w:t>https://gitlab.com/veronika.pontolillo/python-project2/-/commit/a7f59de84add274f4b34683adfb7831069b9b2f3</w:t>
+              </w:r>
+            </w:hyperlink>
+          </w:p>
           <w:p/>
         </w:tc>
         <w:tc>
@@ -328,42 +343,79 @@
             <w:tcW w:w="851" w:type="dxa"/>
             <w:shd w:val="clear" w:color="auto" w:fill="B4C6E7" w:themeFill="accent1" w:themeFillTint="66"/>
           </w:tcPr>
-          <w:p/>
+          <w:p>
+            <w:r>
+              <w:t>Dan</w:t>
+            </w:r>
+          </w:p>
         </w:tc>
         <w:tc>
           <w:tcPr>
             <w:tcW w:w="992" w:type="dxa"/>
             <w:shd w:val="clear" w:color="auto" w:fill="B4C6E7" w:themeFill="accent1" w:themeFillTint="66"/>
           </w:tcPr>
-          <w:p/>
+          <w:p>
+            <w:r>
+              <w:t>April 30th</w:t>
+            </w:r>
+          </w:p>
         </w:tc>
         <w:tc>
           <w:tcPr>
             <w:tcW w:w="709" w:type="dxa"/>
             <w:shd w:val="clear" w:color="auto" w:fill="B4C6E7" w:themeFill="accent1" w:themeFillTint="66"/>
           </w:tcPr>
-          <w:p/>
+          <w:p>
+            <w:r>
+              <w:t>6h</w:t>
+            </w:r>
+          </w:p>
         </w:tc>
         <w:tc>
           <w:tcPr>
             <w:tcW w:w="1418" w:type="dxa"/>
             <w:shd w:val="clear" w:color="auto" w:fill="B4C6E7" w:themeFill="accent1" w:themeFillTint="66"/>
           </w:tcPr>
-          <w:p/>
+          <w:p>
+            <w:r>
+              <w:t xml:space="preserve">I had a lot of problems with the </w:t>
+            </w:r>
+            <w:proofErr w:type="spellStart"/>
+            <w:proofErr w:type="gramStart"/>
+            <w:r>
+              <w:t>BinaryField</w:t>
+            </w:r>
+            <w:proofErr w:type="spellEnd"/>
+            <w:r>
+              <w:t>(</w:t>
+            </w:r>
+            <w:proofErr w:type="gramEnd"/>
+            <w:r>
+              <w:t>) to store the picture in the database and retrieve it</w:t>
+            </w:r>
+          </w:p>
         </w:tc>
         <w:tc>
           <w:tcPr>
             <w:tcW w:w="708" w:type="dxa"/>
             <w:shd w:val="clear" w:color="auto" w:fill="B4C6E7" w:themeFill="accent1" w:themeFillTint="66"/>
           </w:tcPr>
-          <w:p/>
+          <w:p>
+            <w:r>
+              <w:t>100%</w:t>
+            </w:r>
+          </w:p>
         </w:tc>
         <w:tc>
           <w:tcPr>
             <w:tcW w:w="1134" w:type="dxa"/>
             <w:shd w:val="clear" w:color="auto" w:fill="B4C6E7" w:themeFill="accent1" w:themeFillTint="66"/>
           </w:tcPr>
-          <w:p/>
+          <w:p>
+            <w:r>
+              <w:t>The website looks fresh, and the top-menu changes based on what the user do</w:t>
+            </w:r>
+          </w:p>
         </w:tc>
       </w:tr>
       <w:tr>
@@ -610,7 +662,7 @@
     <w:p/>
     <w:p/>
     <w:sectPr>
-      <w:headerReference w:type="default" r:id="rId6"/>
+      <w:headerReference w:type="default" r:id="rId8"/>
       <w:pgSz w:w="12240" w:h="15840"/>
       <w:pgMar w:top="1417" w:right="1417" w:bottom="1417" w:left="1417" w:header="708" w:footer="708" w:gutter="0"/>
       <w:cols w:space="708"/>
@@ -618,6 +670,56 @@
     </w:sectPr>
   </w:body>
 </w:document>
+</file>
+
+<file path=word/endnotes.xml><?xml version="1.0" encoding="utf-8"?>
+<w:endnotes xmlns:wpc="http://schemas.microsoft.com/office/word/2010/wordprocessingCanvas" xmlns:cx="http://schemas.microsoft.com/office/drawing/2014/chartex" xmlns:cx1="http://schemas.microsoft.com/office/drawing/2015/9/8/chartex" xmlns:cx2="http://schemas.microsoft.com/office/drawing/2015/10/21/chartex" xmlns:cx3="http://schemas.microsoft.com/office/drawing/2016/5/9/chartex" xmlns:cx4="http://schemas.microsoft.com/office/drawing/2016/5/10/chartex" xmlns:cx5="http://schemas.microsoft.com/office/drawing/2016/5/11/chartex" xmlns:cx6="http://schemas.microsoft.com/office/drawing/2016/5/12/chartex" xmlns:cx7="http://schemas.microsoft.com/office/drawing/2016/5/13/chartex" xmlns:cx8="http://schemas.microsoft.com/office/drawing/2016/5/14/chartex" xmlns:mc="http://schemas.openxmlformats.org/markup-compatibility/2006" xmlns:aink="http://schemas.microsoft.com/office/drawing/2016/ink" xmlns:am3d="http://schemas.microsoft.com/office/drawing/2017/model3d" xmlns:o="urn:schemas-microsoft-com:office:office" xmlns:oel="http://schemas.microsoft.com/office/2019/extlst" xmlns:r="http://schemas.openxmlformats.org/officeDocument/2006/relationships" xmlns:m="http://schemas.openxmlformats.org/officeDocument/2006/math" xmlns:v="urn:schemas-microsoft-com:vml" xmlns:wp14="http://schemas.microsoft.com/office/word/2010/wordprocessingDrawing" xmlns:wp="http://schemas.openxmlformats.org/drawingml/2006/wordprocessingDrawing" xmlns:w10="urn:schemas-microsoft-com:office:word" xmlns:w="http://schemas.openxmlformats.org/wordprocessingml/2006/main" xmlns:w14="http://schemas.microsoft.com/office/word/2010/wordml" xmlns:w15="http://schemas.microsoft.com/office/word/2012/wordml" xmlns:w16cex="http://schemas.microsoft.com/office/word/2018/wordml/cex" xmlns:w16cid="http://schemas.microsoft.com/office/word/2016/wordml/cid" xmlns:w16="http://schemas.microsoft.com/office/word/2018/wordml" xmlns:w16sdtdh="http://schemas.microsoft.com/office/word/2020/wordml/sdtdatahash" xmlns:w16se="http://schemas.microsoft.com/office/word/2015/wordml/symex" xmlns:wpg="http://schemas.microsoft.com/office/word/2010/wordprocessingGroup" xmlns:wpi="http://schemas.microsoft.com/office/word/2010/wordprocessingInk" xmlns:wne="http://schemas.microsoft.com/office/word/2006/wordml" xmlns:wps="http://schemas.microsoft.com/office/word/2010/wordprocessingShape" mc:Ignorable="w14 w15 w16se w16cid w16 w16cex w16sdtdh wp14">
+  <w:endnote w:type="separator" w:id="-1">
+    <w:p>
+      <w:pPr>
+        <w:spacing w:after="0" w:line="240" w:lineRule="auto"/>
+      </w:pPr>
+      <w:r>
+        <w:separator/>
+      </w:r>
+    </w:p>
+  </w:endnote>
+  <w:endnote w:type="continuationSeparator" w:id="0">
+    <w:p>
+      <w:pPr>
+        <w:spacing w:after="0" w:line="240" w:lineRule="auto"/>
+      </w:pPr>
+      <w:r>
+        <w:continuationSeparator/>
+      </w:r>
+    </w:p>
+  </w:endnote>
+</w:endnotes>
+</file>
+
+<file path=word/footnotes.xml><?xml version="1.0" encoding="utf-8"?>
+<w:footnotes xmlns:wpc="http://schemas.microsoft.com/office/word/2010/wordprocessingCanvas" xmlns:cx="http://schemas.microsoft.com/office/drawing/2014/chartex" xmlns:cx1="http://schemas.microsoft.com/office/drawing/2015/9/8/chartex" xmlns:cx2="http://schemas.microsoft.com/office/drawing/2015/10/21/chartex" xmlns:cx3="http://schemas.microsoft.com/office/drawing/2016/5/9/chartex" xmlns:cx4="http://schemas.microsoft.com/office/drawing/2016/5/10/chartex" xmlns:cx5="http://schemas.microsoft.com/office/drawing/2016/5/11/chartex" xmlns:cx6="http://schemas.microsoft.com/office/drawing/2016/5/12/chartex" xmlns:cx7="http://schemas.microsoft.com/office/drawing/2016/5/13/chartex" xmlns:cx8="http://schemas.microsoft.com/office/drawing/2016/5/14/chartex" xmlns:mc="http://schemas.openxmlformats.org/markup-compatibility/2006" xmlns:aink="http://schemas.microsoft.com/office/drawing/2016/ink" xmlns:am3d="http://schemas.microsoft.com/office/drawing/2017/model3d" xmlns:o="urn:schemas-microsoft-com:office:office" xmlns:oel="http://schemas.microsoft.com/office/2019/extlst" xmlns:r="http://schemas.openxmlformats.org/officeDocument/2006/relationships" xmlns:m="http://schemas.openxmlformats.org/officeDocument/2006/math" xmlns:v="urn:schemas-microsoft-com:vml" xmlns:wp14="http://schemas.microsoft.com/office/word/2010/wordprocessingDrawing" xmlns:wp="http://schemas.openxmlformats.org/drawingml/2006/wordprocessingDrawing" xmlns:w10="urn:schemas-microsoft-com:office:word" xmlns:w="http://schemas.openxmlformats.org/wordprocessingml/2006/main" xmlns:w14="http://schemas.microsoft.com/office/word/2010/wordml" xmlns:w15="http://schemas.microsoft.com/office/word/2012/wordml" xmlns:w16cex="http://schemas.microsoft.com/office/word/2018/wordml/cex" xmlns:w16cid="http://schemas.microsoft.com/office/word/2016/wordml/cid" xmlns:w16="http://schemas.microsoft.com/office/word/2018/wordml" xmlns:w16sdtdh="http://schemas.microsoft.com/office/word/2020/wordml/sdtdatahash" xmlns:w16se="http://schemas.microsoft.com/office/word/2015/wordml/symex" xmlns:wpg="http://schemas.microsoft.com/office/word/2010/wordprocessingGroup" xmlns:wpi="http://schemas.microsoft.com/office/word/2010/wordprocessingInk" xmlns:wne="http://schemas.microsoft.com/office/word/2006/wordml" xmlns:wps="http://schemas.microsoft.com/office/word/2010/wordprocessingShape" mc:Ignorable="w14 w15 w16se w16cid w16 w16cex w16sdtdh wp14">
+  <w:footnote w:type="separator" w:id="-1">
+    <w:p>
+      <w:pPr>
+        <w:spacing w:after="0" w:line="240" w:lineRule="auto"/>
+      </w:pPr>
+      <w:r>
+        <w:separator/>
+      </w:r>
+    </w:p>
+  </w:footnote>
+  <w:footnote w:type="continuationSeparator" w:id="0">
+    <w:p>
+      <w:pPr>
+        <w:spacing w:after="0" w:line="240" w:lineRule="auto"/>
+      </w:pPr>
+      <w:r>
+        <w:continuationSeparator/>
+      </w:r>
+    </w:p>
+  </w:footnote>
+</w:footnotes>
 </file>
 
 <file path=word/header1.xml><?xml version="1.0" encoding="utf-8"?>

</xml_diff>

<commit_message>
added report to document file without mr url
</commit_message>
<xml_diff>
--- a/documents/Project 2 Progress- Report 3.docx
+++ b/documents/Project 2 Progress- Report 3.docx
@@ -47,7 +47,7 @@
     </w:p>
     <w:tbl>
       <w:tblPr>
-        <w:tblStyle w:val="Grilledutableau"/>
+        <w:tblStyle w:val="TableGrid"/>
         <w:tblpPr w:leftFromText="180" w:rightFromText="180" w:horzAnchor="margin" w:tblpY="720"/>
         <w:tblW w:w="9776" w:type="dxa"/>
         <w:tblLayout w:type="fixed"/>
@@ -205,7 +205,7 @@
             <w:hyperlink r:id="rId6" w:history="1">
               <w:r>
                 <w:rPr>
-                  <w:rStyle w:val="Lienhypertexte"/>
+                  <w:rStyle w:val="Hyperlink"/>
                 </w:rPr>
                 <w:t>https://gitlab.com/veronika.pontolillo/python-project2/-/commit/b52829baf616c2cd43cbc7598f3c6231e0691c2a</w:t>
               </w:r>
@@ -330,7 +330,7 @@
             <w:hyperlink r:id="rId7" w:history="1">
               <w:r>
                 <w:rPr>
-                  <w:rStyle w:val="Lienhypertexte"/>
+                  <w:rStyle w:val="Hyperlink"/>
                 </w:rPr>
                 <w:t>https://gitlab.com/veronika.pontolillo/python-project2/-/commit/a7f59de84add274f4b34683adfb7831069b9b2f3</w:t>
               </w:r>
@@ -439,6 +439,17 @@
             <w:r>
               <w:t xml:space="preserve"> </w:t>
             </w:r>
+            <w:r>
+              <w:t xml:space="preserve">Fixed the template by using the Django template system instead of </w:t>
+            </w:r>
+            <w:proofErr w:type="spellStart"/>
+            <w:r>
+              <w:t>js</w:t>
+            </w:r>
+            <w:proofErr w:type="spellEnd"/>
+            <w:r>
+              <w:t xml:space="preserve"> fetching</w:t>
+            </w:r>
           </w:p>
         </w:tc>
         <w:tc>
@@ -446,51 +457,83 @@
             <w:tcW w:w="1701" w:type="dxa"/>
             <w:shd w:val="clear" w:color="auto" w:fill="B4C6E7" w:themeFill="accent1" w:themeFillTint="66"/>
           </w:tcPr>
+          <w:p>
+            <w:hyperlink r:id="rId8" w:history="1">
+              <w:r>
+                <w:rPr>
+                  <w:rStyle w:val="Hyperlink"/>
+                </w:rPr>
+                <w:t>https://gitlab.com/veronika.pontolillo/python-project2/-/commit/79f17932aa9f9a57aff9854ee663ea11087e2ecb</w:t>
+              </w:r>
+            </w:hyperlink>
+          </w:p>
           <w:p/>
-          <w:p/>
         </w:tc>
         <w:tc>
           <w:tcPr>
             <w:tcW w:w="851" w:type="dxa"/>
             <w:shd w:val="clear" w:color="auto" w:fill="B4C6E7" w:themeFill="accent1" w:themeFillTint="66"/>
           </w:tcPr>
-          <w:p/>
+          <w:p>
+            <w:r>
+              <w:t>Johnny</w:t>
+            </w:r>
+          </w:p>
         </w:tc>
         <w:tc>
           <w:tcPr>
             <w:tcW w:w="992" w:type="dxa"/>
             <w:shd w:val="clear" w:color="auto" w:fill="B4C6E7" w:themeFill="accent1" w:themeFillTint="66"/>
           </w:tcPr>
-          <w:p/>
+          <w:p>
+            <w:r>
+              <w:t>April 30th</w:t>
+            </w:r>
+          </w:p>
         </w:tc>
         <w:tc>
           <w:tcPr>
             <w:tcW w:w="709" w:type="dxa"/>
             <w:shd w:val="clear" w:color="auto" w:fill="B4C6E7" w:themeFill="accent1" w:themeFillTint="66"/>
           </w:tcPr>
-          <w:p/>
+          <w:p>
+            <w:r>
+              <w:t>2h</w:t>
+            </w:r>
+          </w:p>
         </w:tc>
         <w:tc>
           <w:tcPr>
             <w:tcW w:w="1418" w:type="dxa"/>
             <w:shd w:val="clear" w:color="auto" w:fill="B4C6E7" w:themeFill="accent1" w:themeFillTint="66"/>
           </w:tcPr>
-          <w:p/>
-          <w:p/>
+          <w:p>
+            <w:r>
+              <w:t>I had problems using the context to render the page.</w:t>
+            </w:r>
+          </w:p>
         </w:tc>
         <w:tc>
           <w:tcPr>
             <w:tcW w:w="708" w:type="dxa"/>
             <w:shd w:val="clear" w:color="auto" w:fill="B4C6E7" w:themeFill="accent1" w:themeFillTint="66"/>
           </w:tcPr>
-          <w:p/>
+          <w:p>
+            <w:r>
+              <w:t>100%</w:t>
+            </w:r>
+          </w:p>
         </w:tc>
         <w:tc>
           <w:tcPr>
             <w:tcW w:w="1134" w:type="dxa"/>
             <w:shd w:val="clear" w:color="auto" w:fill="B4C6E7" w:themeFill="accent1" w:themeFillTint="66"/>
           </w:tcPr>
-          <w:p/>
+          <w:p>
+            <w:r>
+              <w:t>The website looks the same as before but is now using the Django template system.</w:t>
+            </w:r>
+          </w:p>
         </w:tc>
       </w:tr>
       <w:tr>
@@ -510,35 +553,51 @@
             <w:tcW w:w="1559" w:type="dxa"/>
             <w:shd w:val="clear" w:color="auto" w:fill="B4C6E7" w:themeFill="accent1" w:themeFillTint="66"/>
           </w:tcPr>
+          <w:p>
+            <w:r>
+              <w:t xml:space="preserve">Added delete feature for admin dashboards </w:t>
+            </w:r>
+          </w:p>
+        </w:tc>
+        <w:tc>
+          <w:tcPr>
+            <w:tcW w:w="1701" w:type="dxa"/>
+            <w:shd w:val="clear" w:color="auto" w:fill="B4C6E7" w:themeFill="accent1" w:themeFillTint="66"/>
+          </w:tcPr>
           <w:p/>
         </w:tc>
         <w:tc>
           <w:tcPr>
-            <w:tcW w:w="1701" w:type="dxa"/>
-            <w:shd w:val="clear" w:color="auto" w:fill="B4C6E7" w:themeFill="accent1" w:themeFillTint="66"/>
-          </w:tcPr>
-          <w:p/>
-        </w:tc>
-        <w:tc>
-          <w:tcPr>
             <w:tcW w:w="851" w:type="dxa"/>
             <w:shd w:val="clear" w:color="auto" w:fill="B4C6E7" w:themeFill="accent1" w:themeFillTint="66"/>
           </w:tcPr>
-          <w:p/>
+          <w:p>
+            <w:r>
+              <w:t>Johnny</w:t>
+            </w:r>
+          </w:p>
         </w:tc>
         <w:tc>
           <w:tcPr>
             <w:tcW w:w="992" w:type="dxa"/>
             <w:shd w:val="clear" w:color="auto" w:fill="B4C6E7" w:themeFill="accent1" w:themeFillTint="66"/>
           </w:tcPr>
-          <w:p/>
+          <w:p>
+            <w:r>
+              <w:t>May 2nd</w:t>
+            </w:r>
+          </w:p>
         </w:tc>
         <w:tc>
           <w:tcPr>
             <w:tcW w:w="709" w:type="dxa"/>
             <w:shd w:val="clear" w:color="auto" w:fill="B4C6E7" w:themeFill="accent1" w:themeFillTint="66"/>
           </w:tcPr>
-          <w:p/>
+          <w:p>
+            <w:r>
+              <w:t>3h</w:t>
+            </w:r>
+          </w:p>
         </w:tc>
         <w:tc>
           <w:tcPr>
@@ -552,6 +611,12 @@
                 <w:lang w:eastAsia="ko-KR"/>
               </w:rPr>
             </w:pPr>
+            <w:r>
+              <w:rPr>
+                <w:lang w:eastAsia="ko-KR"/>
+              </w:rPr>
+              <w:t>I had difficulties figuring out how to delete users with button events.</w:t>
+            </w:r>
           </w:p>
         </w:tc>
         <w:tc>
@@ -559,14 +624,22 @@
             <w:tcW w:w="708" w:type="dxa"/>
             <w:shd w:val="clear" w:color="auto" w:fill="B4C6E7" w:themeFill="accent1" w:themeFillTint="66"/>
           </w:tcPr>
-          <w:p/>
+          <w:p>
+            <w:r>
+              <w:t>60%</w:t>
+            </w:r>
+          </w:p>
         </w:tc>
         <w:tc>
           <w:tcPr>
             <w:tcW w:w="1134" w:type="dxa"/>
             <w:shd w:val="clear" w:color="auto" w:fill="B4C6E7" w:themeFill="accent1" w:themeFillTint="66"/>
           </w:tcPr>
-          <w:p/>
+          <w:p>
+            <w:r>
+              <w:t>Dashboard now can delete users and posts, but now has to edit, modify, etc.</w:t>
+            </w:r>
+          </w:p>
         </w:tc>
       </w:tr>
       <w:tr>
@@ -662,7 +735,7 @@
     <w:p/>
     <w:p/>
     <w:sectPr>
-      <w:headerReference w:type="default" r:id="rId8"/>
+      <w:headerReference w:type="default" r:id="rId9"/>
       <w:pgSz w:w="12240" w:h="15840"/>
       <w:pgMar w:top="1417" w:right="1417" w:bottom="1417" w:left="1417" w:header="708" w:footer="708" w:gutter="0"/>
       <w:cols w:space="708"/>
@@ -726,7 +799,7 @@
 <w:hdr xmlns:wpc="http://schemas.microsoft.com/office/word/2010/wordprocessingCanvas" xmlns:cx="http://schemas.microsoft.com/office/drawing/2014/chartex" xmlns:cx1="http://schemas.microsoft.com/office/drawing/2015/9/8/chartex" xmlns:cx2="http://schemas.microsoft.com/office/drawing/2015/10/21/chartex" xmlns:cx3="http://schemas.microsoft.com/office/drawing/2016/5/9/chartex" xmlns:cx4="http://schemas.microsoft.com/office/drawing/2016/5/10/chartex" xmlns:cx5="http://schemas.microsoft.com/office/drawing/2016/5/11/chartex" xmlns:cx6="http://schemas.microsoft.com/office/drawing/2016/5/12/chartex" xmlns:cx7="http://schemas.microsoft.com/office/drawing/2016/5/13/chartex" xmlns:cx8="http://schemas.microsoft.com/office/drawing/2016/5/14/chartex" xmlns:mc="http://schemas.openxmlformats.org/markup-compatibility/2006" xmlns:aink="http://schemas.microsoft.com/office/drawing/2016/ink" xmlns:am3d="http://schemas.microsoft.com/office/drawing/2017/model3d" xmlns:o="urn:schemas-microsoft-com:office:office" xmlns:oel="http://schemas.microsoft.com/office/2019/extlst" xmlns:r="http://schemas.openxmlformats.org/officeDocument/2006/relationships" xmlns:m="http://schemas.openxmlformats.org/officeDocument/2006/math" xmlns:v="urn:schemas-microsoft-com:vml" xmlns:wp14="http://schemas.microsoft.com/office/word/2010/wordprocessingDrawing" xmlns:wp="http://schemas.openxmlformats.org/drawingml/2006/wordprocessingDrawing" xmlns:w10="urn:schemas-microsoft-com:office:word" xmlns:w="http://schemas.openxmlformats.org/wordprocessingml/2006/main" xmlns:w14="http://schemas.microsoft.com/office/word/2010/wordml" xmlns:w15="http://schemas.microsoft.com/office/word/2012/wordml" xmlns:w16cex="http://schemas.microsoft.com/office/word/2018/wordml/cex" xmlns:w16cid="http://schemas.microsoft.com/office/word/2016/wordml/cid" xmlns:w16="http://schemas.microsoft.com/office/word/2018/wordml" xmlns:w16sdtdh="http://schemas.microsoft.com/office/word/2020/wordml/sdtdatahash" xmlns:w16se="http://schemas.microsoft.com/office/word/2015/wordml/symex" xmlns:wpg="http://schemas.microsoft.com/office/word/2010/wordprocessingGroup" xmlns:wpi="http://schemas.microsoft.com/office/word/2010/wordprocessingInk" xmlns:wne="http://schemas.microsoft.com/office/word/2006/wordml" xmlns:wps="http://schemas.microsoft.com/office/word/2010/wordprocessingShape" mc:Ignorable="w14 w15 w16se w16cid w16 w16cex w16sdtdh wp14">
   <w:p>
     <w:pPr>
-      <w:pStyle w:val="En-tte"/>
+      <w:pStyle w:val="Header"/>
       <w:jc w:val="right"/>
       <w:rPr>
         <w:b/>
@@ -1147,13 +1220,13 @@
       <w:rFonts w:eastAsia="Batang"/>
     </w:rPr>
   </w:style>
-  <w:style w:type="character" w:default="1" w:styleId="Policepardfaut">
+  <w:style w:type="character" w:default="1" w:styleId="DefaultParagraphFont">
     <w:name w:val="Default Paragraph Font"/>
     <w:uiPriority w:val="1"/>
     <w:semiHidden/>
     <w:unhideWhenUsed/>
   </w:style>
-  <w:style w:type="table" w:default="1" w:styleId="TableauNormal">
+  <w:style w:type="table" w:default="1" w:styleId="TableNormal">
     <w:name w:val="Normal Table"/>
     <w:uiPriority w:val="99"/>
     <w:semiHidden/>
@@ -1168,15 +1241,15 @@
       </w:tblCellMar>
     </w:tblPr>
   </w:style>
-  <w:style w:type="numbering" w:default="1" w:styleId="Aucuneliste">
+  <w:style w:type="numbering" w:default="1" w:styleId="NoList">
     <w:name w:val="No List"/>
     <w:uiPriority w:val="99"/>
     <w:semiHidden/>
     <w:unhideWhenUsed/>
   </w:style>
-  <w:style w:type="table" w:styleId="Grilledutableau">
+  <w:style w:type="table" w:styleId="TableGrid">
     <w:name w:val="Table Grid"/>
-    <w:basedOn w:val="TableauNormal"/>
+    <w:basedOn w:val="TableNormal"/>
     <w:uiPriority w:val="39"/>
     <w:rsid w:val="002E5F1E"/>
     <w:pPr>
@@ -1198,12 +1271,12 @@
   </w:style>
   <w:style w:type="character" w:customStyle="1" w:styleId="instancename">
     <w:name w:val="instancename"/>
-    <w:basedOn w:val="Policepardfaut"/>
+    <w:basedOn w:val="DefaultParagraphFont"/>
     <w:rsid w:val="002E5F1E"/>
   </w:style>
-  <w:style w:type="character" w:styleId="Lienhypertexte">
+  <w:style w:type="character" w:styleId="Hyperlink">
     <w:name w:val="Hyperlink"/>
-    <w:basedOn w:val="Policepardfaut"/>
+    <w:basedOn w:val="DefaultParagraphFont"/>
     <w:uiPriority w:val="99"/>
     <w:unhideWhenUsed/>
     <w:rsid w:val="002E5F1E"/>
@@ -1212,10 +1285,10 @@
       <w:u w:val="single"/>
     </w:rPr>
   </w:style>
-  <w:style w:type="paragraph" w:styleId="En-tte">
+  <w:style w:type="paragraph" w:styleId="Header">
     <w:name w:val="header"/>
     <w:basedOn w:val="Normal"/>
-    <w:link w:val="En-tteCar"/>
+    <w:link w:val="HeaderChar"/>
     <w:uiPriority w:val="99"/>
     <w:unhideWhenUsed/>
     <w:rsid w:val="002E5F1E"/>
@@ -1227,19 +1300,19 @@
       <w:spacing w:after="0" w:line="240" w:lineRule="auto"/>
     </w:pPr>
   </w:style>
-  <w:style w:type="character" w:customStyle="1" w:styleId="En-tteCar">
-    <w:name w:val="En-tête Car"/>
-    <w:basedOn w:val="Policepardfaut"/>
-    <w:link w:val="En-tte"/>
+  <w:style w:type="character" w:customStyle="1" w:styleId="HeaderChar">
+    <w:name w:val="Header Char"/>
+    <w:basedOn w:val="DefaultParagraphFont"/>
+    <w:link w:val="Header"/>
     <w:uiPriority w:val="99"/>
     <w:rsid w:val="002E5F1E"/>
     <w:rPr>
       <w:rFonts w:eastAsia="Batang"/>
     </w:rPr>
   </w:style>
-  <w:style w:type="character" w:styleId="Mentionnonrsolue">
+  <w:style w:type="character" w:styleId="UnresolvedMention">
     <w:name w:val="Unresolved Mention"/>
-    <w:basedOn w:val="Policepardfaut"/>
+    <w:basedOn w:val="DefaultParagraphFont"/>
     <w:uiPriority w:val="99"/>
     <w:semiHidden/>
     <w:unhideWhenUsed/>

</xml_diff>

<commit_message>
added mr url to document
</commit_message>
<xml_diff>
--- a/documents/Project 2 Progress- Report 3.docx
+++ b/documents/Project 2 Progress- Report 3.docx
@@ -47,7 +47,7 @@
     </w:p>
     <w:tbl>
       <w:tblPr>
-        <w:tblStyle w:val="Grilledutableau"/>
+        <w:tblStyle w:val="TableGrid"/>
         <w:tblpPr w:leftFromText="180" w:rightFromText="180" w:horzAnchor="margin" w:tblpY="720"/>
         <w:tblW w:w="9776" w:type="dxa"/>
         <w:tblLayout w:type="fixed"/>
@@ -205,7 +205,7 @@
             <w:hyperlink r:id="rId6" w:history="1">
               <w:r>
                 <w:rPr>
-                  <w:rStyle w:val="Lienhypertexte"/>
+                  <w:rStyle w:val="Hyperlink"/>
                 </w:rPr>
                 <w:t>https://gitlab.com/veronika.pontolillo/python-project2/-/commit/b52829baf616c2cd43cbc7598f3c6231e0691c2a</w:t>
               </w:r>
@@ -330,7 +330,7 @@
             <w:hyperlink r:id="rId7" w:history="1">
               <w:r>
                 <w:rPr>
-                  <w:rStyle w:val="Lienhypertexte"/>
+                  <w:rStyle w:val="Hyperlink"/>
                 </w:rPr>
                 <w:t>https://gitlab.com/veronika.pontolillo/python-project2/-/commit/a7f59de84add274f4b34683adfb7831069b9b2f3</w:t>
               </w:r>
@@ -381,17 +381,12 @@
               <w:t xml:space="preserve">I had a lot of problems with the </w:t>
             </w:r>
             <w:proofErr w:type="spellStart"/>
-            <w:proofErr w:type="gramStart"/>
             <w:r>
               <w:t>BinaryField</w:t>
             </w:r>
             <w:proofErr w:type="spellEnd"/>
             <w:r>
-              <w:t>(</w:t>
-            </w:r>
-            <w:proofErr w:type="gramEnd"/>
-            <w:r>
-              <w:t>) to store the picture in the database and retrieve it</w:t>
+              <w:t>() to store the picture in the database and retrieve it</w:t>
             </w:r>
           </w:p>
         </w:tc>
@@ -439,6 +434,17 @@
             <w:r>
               <w:t xml:space="preserve"> </w:t>
             </w:r>
+            <w:r>
+              <w:t xml:space="preserve">Fixed the template by using the Django template system instead of </w:t>
+            </w:r>
+            <w:proofErr w:type="spellStart"/>
+            <w:r>
+              <w:t>js</w:t>
+            </w:r>
+            <w:proofErr w:type="spellEnd"/>
+            <w:r>
+              <w:t xml:space="preserve"> fetching</w:t>
+            </w:r>
           </w:p>
         </w:tc>
         <w:tc>
@@ -446,51 +452,83 @@
             <w:tcW w:w="1701" w:type="dxa"/>
             <w:shd w:val="clear" w:color="auto" w:fill="B4C6E7" w:themeFill="accent1" w:themeFillTint="66"/>
           </w:tcPr>
+          <w:p>
+            <w:hyperlink r:id="rId8" w:history="1">
+              <w:r>
+                <w:rPr>
+                  <w:rStyle w:val="Hyperlink"/>
+                </w:rPr>
+                <w:t>https://gitlab.com/veronika.pontolillo/python-project2/-/commit/79f17932aa9f9a57aff9854ee663ea11087e2ecb</w:t>
+              </w:r>
+            </w:hyperlink>
+          </w:p>
           <w:p/>
-          <w:p/>
         </w:tc>
         <w:tc>
           <w:tcPr>
             <w:tcW w:w="851" w:type="dxa"/>
             <w:shd w:val="clear" w:color="auto" w:fill="B4C6E7" w:themeFill="accent1" w:themeFillTint="66"/>
           </w:tcPr>
-          <w:p/>
+          <w:p>
+            <w:r>
+              <w:t>Johnny</w:t>
+            </w:r>
+          </w:p>
         </w:tc>
         <w:tc>
           <w:tcPr>
             <w:tcW w:w="992" w:type="dxa"/>
             <w:shd w:val="clear" w:color="auto" w:fill="B4C6E7" w:themeFill="accent1" w:themeFillTint="66"/>
           </w:tcPr>
-          <w:p/>
+          <w:p>
+            <w:r>
+              <w:t>April 30th</w:t>
+            </w:r>
+          </w:p>
         </w:tc>
         <w:tc>
           <w:tcPr>
             <w:tcW w:w="709" w:type="dxa"/>
             <w:shd w:val="clear" w:color="auto" w:fill="B4C6E7" w:themeFill="accent1" w:themeFillTint="66"/>
           </w:tcPr>
-          <w:p/>
+          <w:p>
+            <w:r>
+              <w:t>2h</w:t>
+            </w:r>
+          </w:p>
         </w:tc>
         <w:tc>
           <w:tcPr>
             <w:tcW w:w="1418" w:type="dxa"/>
             <w:shd w:val="clear" w:color="auto" w:fill="B4C6E7" w:themeFill="accent1" w:themeFillTint="66"/>
           </w:tcPr>
-          <w:p/>
-          <w:p/>
+          <w:p>
+            <w:r>
+              <w:t>I had problems using the context to render the page.</w:t>
+            </w:r>
+          </w:p>
         </w:tc>
         <w:tc>
           <w:tcPr>
             <w:tcW w:w="708" w:type="dxa"/>
             <w:shd w:val="clear" w:color="auto" w:fill="B4C6E7" w:themeFill="accent1" w:themeFillTint="66"/>
           </w:tcPr>
-          <w:p/>
+          <w:p>
+            <w:r>
+              <w:t>100%</w:t>
+            </w:r>
+          </w:p>
         </w:tc>
         <w:tc>
           <w:tcPr>
             <w:tcW w:w="1134" w:type="dxa"/>
             <w:shd w:val="clear" w:color="auto" w:fill="B4C6E7" w:themeFill="accent1" w:themeFillTint="66"/>
           </w:tcPr>
-          <w:p/>
+          <w:p>
+            <w:r>
+              <w:t>The website looks the same as before but is now using the Django template system.</w:t>
+            </w:r>
+          </w:p>
         </w:tc>
       </w:tr>
       <w:tr>
@@ -510,35 +548,61 @@
             <w:tcW w:w="1559" w:type="dxa"/>
             <w:shd w:val="clear" w:color="auto" w:fill="B4C6E7" w:themeFill="accent1" w:themeFillTint="66"/>
           </w:tcPr>
+          <w:p>
+            <w:r>
+              <w:t xml:space="preserve">Added delete feature for admin dashboards </w:t>
+            </w:r>
+          </w:p>
+        </w:tc>
+        <w:tc>
+          <w:tcPr>
+            <w:tcW w:w="1701" w:type="dxa"/>
+            <w:shd w:val="clear" w:color="auto" w:fill="B4C6E7" w:themeFill="accent1" w:themeFillTint="66"/>
+          </w:tcPr>
+          <w:p>
+            <w:hyperlink r:id="rId9" w:history="1">
+              <w:r>
+                <w:rPr>
+                  <w:rStyle w:val="Hyperlink"/>
+                </w:rPr>
+                <w:t>https://gitlab.com/veronika.pontolillo/python-project2/-/commit/ceeac2ed32889b1344972df9b64648d2999b7212</w:t>
+              </w:r>
+            </w:hyperlink>
+          </w:p>
           <w:p/>
         </w:tc>
         <w:tc>
           <w:tcPr>
-            <w:tcW w:w="1701" w:type="dxa"/>
-            <w:shd w:val="clear" w:color="auto" w:fill="B4C6E7" w:themeFill="accent1" w:themeFillTint="66"/>
-          </w:tcPr>
-          <w:p/>
-        </w:tc>
-        <w:tc>
-          <w:tcPr>
             <w:tcW w:w="851" w:type="dxa"/>
             <w:shd w:val="clear" w:color="auto" w:fill="B4C6E7" w:themeFill="accent1" w:themeFillTint="66"/>
           </w:tcPr>
-          <w:p/>
+          <w:p>
+            <w:r>
+              <w:t>Johnny</w:t>
+            </w:r>
+          </w:p>
         </w:tc>
         <w:tc>
           <w:tcPr>
             <w:tcW w:w="992" w:type="dxa"/>
             <w:shd w:val="clear" w:color="auto" w:fill="B4C6E7" w:themeFill="accent1" w:themeFillTint="66"/>
           </w:tcPr>
-          <w:p/>
+          <w:p>
+            <w:r>
+              <w:t>May 2nd</w:t>
+            </w:r>
+          </w:p>
         </w:tc>
         <w:tc>
           <w:tcPr>
             <w:tcW w:w="709" w:type="dxa"/>
             <w:shd w:val="clear" w:color="auto" w:fill="B4C6E7" w:themeFill="accent1" w:themeFillTint="66"/>
           </w:tcPr>
-          <w:p/>
+          <w:p>
+            <w:r>
+              <w:t>3h</w:t>
+            </w:r>
+          </w:p>
         </w:tc>
         <w:tc>
           <w:tcPr>
@@ -552,6 +616,12 @@
                 <w:lang w:eastAsia="ko-KR"/>
               </w:rPr>
             </w:pPr>
+            <w:r>
+              <w:rPr>
+                <w:lang w:eastAsia="ko-KR"/>
+              </w:rPr>
+              <w:t>I had difficulties figuring out how to delete users with button events.</w:t>
+            </w:r>
           </w:p>
         </w:tc>
         <w:tc>
@@ -559,14 +629,22 @@
             <w:tcW w:w="708" w:type="dxa"/>
             <w:shd w:val="clear" w:color="auto" w:fill="B4C6E7" w:themeFill="accent1" w:themeFillTint="66"/>
           </w:tcPr>
-          <w:p/>
+          <w:p>
+            <w:r>
+              <w:t>60%</w:t>
+            </w:r>
+          </w:p>
         </w:tc>
         <w:tc>
           <w:tcPr>
             <w:tcW w:w="1134" w:type="dxa"/>
             <w:shd w:val="clear" w:color="auto" w:fill="B4C6E7" w:themeFill="accent1" w:themeFillTint="66"/>
           </w:tcPr>
-          <w:p/>
+          <w:p>
+            <w:r>
+              <w:t>Dashboard now can delete users and posts, but now has to edit, modify, etc.</w:t>
+            </w:r>
+          </w:p>
         </w:tc>
       </w:tr>
       <w:tr>
@@ -662,7 +740,7 @@
     <w:p/>
     <w:p/>
     <w:sectPr>
-      <w:headerReference w:type="default" r:id="rId8"/>
+      <w:headerReference w:type="default" r:id="rId10"/>
       <w:pgSz w:w="12240" w:h="15840"/>
       <w:pgMar w:top="1417" w:right="1417" w:bottom="1417" w:left="1417" w:header="708" w:footer="708" w:gutter="0"/>
       <w:cols w:space="708"/>
@@ -726,7 +804,7 @@
 <w:hdr xmlns:wpc="http://schemas.microsoft.com/office/word/2010/wordprocessingCanvas" xmlns:cx="http://schemas.microsoft.com/office/drawing/2014/chartex" xmlns:cx1="http://schemas.microsoft.com/office/drawing/2015/9/8/chartex" xmlns:cx2="http://schemas.microsoft.com/office/drawing/2015/10/21/chartex" xmlns:cx3="http://schemas.microsoft.com/office/drawing/2016/5/9/chartex" xmlns:cx4="http://schemas.microsoft.com/office/drawing/2016/5/10/chartex" xmlns:cx5="http://schemas.microsoft.com/office/drawing/2016/5/11/chartex" xmlns:cx6="http://schemas.microsoft.com/office/drawing/2016/5/12/chartex" xmlns:cx7="http://schemas.microsoft.com/office/drawing/2016/5/13/chartex" xmlns:cx8="http://schemas.microsoft.com/office/drawing/2016/5/14/chartex" xmlns:mc="http://schemas.openxmlformats.org/markup-compatibility/2006" xmlns:aink="http://schemas.microsoft.com/office/drawing/2016/ink" xmlns:am3d="http://schemas.microsoft.com/office/drawing/2017/model3d" xmlns:o="urn:schemas-microsoft-com:office:office" xmlns:oel="http://schemas.microsoft.com/office/2019/extlst" xmlns:r="http://schemas.openxmlformats.org/officeDocument/2006/relationships" xmlns:m="http://schemas.openxmlformats.org/officeDocument/2006/math" xmlns:v="urn:schemas-microsoft-com:vml" xmlns:wp14="http://schemas.microsoft.com/office/word/2010/wordprocessingDrawing" xmlns:wp="http://schemas.openxmlformats.org/drawingml/2006/wordprocessingDrawing" xmlns:w10="urn:schemas-microsoft-com:office:word" xmlns:w="http://schemas.openxmlformats.org/wordprocessingml/2006/main" xmlns:w14="http://schemas.microsoft.com/office/word/2010/wordml" xmlns:w15="http://schemas.microsoft.com/office/word/2012/wordml" xmlns:w16cex="http://schemas.microsoft.com/office/word/2018/wordml/cex" xmlns:w16cid="http://schemas.microsoft.com/office/word/2016/wordml/cid" xmlns:w16="http://schemas.microsoft.com/office/word/2018/wordml" xmlns:w16sdtdh="http://schemas.microsoft.com/office/word/2020/wordml/sdtdatahash" xmlns:w16se="http://schemas.microsoft.com/office/word/2015/wordml/symex" xmlns:wpg="http://schemas.microsoft.com/office/word/2010/wordprocessingGroup" xmlns:wpi="http://schemas.microsoft.com/office/word/2010/wordprocessingInk" xmlns:wne="http://schemas.microsoft.com/office/word/2006/wordml" xmlns:wps="http://schemas.microsoft.com/office/word/2010/wordprocessingShape" mc:Ignorable="w14 w15 w16se w16cid w16 w16cex w16sdtdh wp14">
   <w:p>
     <w:pPr>
-      <w:pStyle w:val="En-tte"/>
+      <w:pStyle w:val="Header"/>
       <w:jc w:val="right"/>
       <w:rPr>
         <w:b/>
@@ -1147,13 +1225,13 @@
       <w:rFonts w:eastAsia="Batang"/>
     </w:rPr>
   </w:style>
-  <w:style w:type="character" w:default="1" w:styleId="Policepardfaut">
+  <w:style w:type="character" w:default="1" w:styleId="DefaultParagraphFont">
     <w:name w:val="Default Paragraph Font"/>
     <w:uiPriority w:val="1"/>
     <w:semiHidden/>
     <w:unhideWhenUsed/>
   </w:style>
-  <w:style w:type="table" w:default="1" w:styleId="TableauNormal">
+  <w:style w:type="table" w:default="1" w:styleId="TableNormal">
     <w:name w:val="Normal Table"/>
     <w:uiPriority w:val="99"/>
     <w:semiHidden/>
@@ -1168,15 +1246,15 @@
       </w:tblCellMar>
     </w:tblPr>
   </w:style>
-  <w:style w:type="numbering" w:default="1" w:styleId="Aucuneliste">
+  <w:style w:type="numbering" w:default="1" w:styleId="NoList">
     <w:name w:val="No List"/>
     <w:uiPriority w:val="99"/>
     <w:semiHidden/>
     <w:unhideWhenUsed/>
   </w:style>
-  <w:style w:type="table" w:styleId="Grilledutableau">
+  <w:style w:type="table" w:styleId="TableGrid">
     <w:name w:val="Table Grid"/>
-    <w:basedOn w:val="TableauNormal"/>
+    <w:basedOn w:val="TableNormal"/>
     <w:uiPriority w:val="39"/>
     <w:rsid w:val="002E5F1E"/>
     <w:pPr>
@@ -1198,12 +1276,12 @@
   </w:style>
   <w:style w:type="character" w:customStyle="1" w:styleId="instancename">
     <w:name w:val="instancename"/>
-    <w:basedOn w:val="Policepardfaut"/>
+    <w:basedOn w:val="DefaultParagraphFont"/>
     <w:rsid w:val="002E5F1E"/>
   </w:style>
-  <w:style w:type="character" w:styleId="Lienhypertexte">
+  <w:style w:type="character" w:styleId="Hyperlink">
     <w:name w:val="Hyperlink"/>
-    <w:basedOn w:val="Policepardfaut"/>
+    <w:basedOn w:val="DefaultParagraphFont"/>
     <w:uiPriority w:val="99"/>
     <w:unhideWhenUsed/>
     <w:rsid w:val="002E5F1E"/>
@@ -1212,10 +1290,10 @@
       <w:u w:val="single"/>
     </w:rPr>
   </w:style>
-  <w:style w:type="paragraph" w:styleId="En-tte">
+  <w:style w:type="paragraph" w:styleId="Header">
     <w:name w:val="header"/>
     <w:basedOn w:val="Normal"/>
-    <w:link w:val="En-tteCar"/>
+    <w:link w:val="HeaderChar"/>
     <w:uiPriority w:val="99"/>
     <w:unhideWhenUsed/>
     <w:rsid w:val="002E5F1E"/>
@@ -1227,19 +1305,19 @@
       <w:spacing w:after="0" w:line="240" w:lineRule="auto"/>
     </w:pPr>
   </w:style>
-  <w:style w:type="character" w:customStyle="1" w:styleId="En-tteCar">
-    <w:name w:val="En-tête Car"/>
-    <w:basedOn w:val="Policepardfaut"/>
-    <w:link w:val="En-tte"/>
+  <w:style w:type="character" w:customStyle="1" w:styleId="HeaderChar">
+    <w:name w:val="Header Char"/>
+    <w:basedOn w:val="DefaultParagraphFont"/>
+    <w:link w:val="Header"/>
     <w:uiPriority w:val="99"/>
     <w:rsid w:val="002E5F1E"/>
     <w:rPr>
       <w:rFonts w:eastAsia="Batang"/>
     </w:rPr>
   </w:style>
-  <w:style w:type="character" w:styleId="Mentionnonrsolue">
+  <w:style w:type="character" w:styleId="UnresolvedMention">
     <w:name w:val="Unresolved Mention"/>
-    <w:basedOn w:val="Policepardfaut"/>
+    <w:basedOn w:val="DefaultParagraphFont"/>
     <w:uiPriority w:val="99"/>
     <w:semiHidden/>
     <w:unhideWhenUsed/>

</xml_diff>

<commit_message>
Changed link of M.R in progress report 3
</commit_message>
<xml_diff>
--- a/documents/Project 2 Progress- Report 3.docx
+++ b/documents/Project 2 Progress- Report 3.docx
@@ -47,7 +47,7 @@
     </w:p>
     <w:tbl>
       <w:tblPr>
-        <w:tblStyle w:val="TableGrid"/>
+        <w:tblStyle w:val="Grilledutableau"/>
         <w:tblpPr w:leftFromText="180" w:rightFromText="180" w:horzAnchor="margin" w:tblpY="720"/>
         <w:tblW w:w="9776" w:type="dxa"/>
         <w:tblLayout w:type="fixed"/>
@@ -205,9 +205,9 @@
             <w:hyperlink r:id="rId6" w:history="1">
               <w:r>
                 <w:rPr>
-                  <w:rStyle w:val="Hyperlink"/>
+                  <w:rStyle w:val="Lienhypertexte"/>
                 </w:rPr>
-                <w:t>https://gitlab.com/veronika.pontolillo/python-project2/-/commit/b52829baf616c2cd43cbc7598f3c6231e0691c2a</w:t>
+                <w:t>https://gitlab.com/veronika.pontolillo/python-project2/-/merge_requests/26</w:t>
               </w:r>
             </w:hyperlink>
           </w:p>
@@ -330,9 +330,9 @@
             <w:hyperlink r:id="rId7" w:history="1">
               <w:r>
                 <w:rPr>
-                  <w:rStyle w:val="Hyperlink"/>
+                  <w:rStyle w:val="Lienhypertexte"/>
                 </w:rPr>
-                <w:t>https://gitlab.com/veronika.pontolillo/python-project2/-/commit/a7f59de84add274f4b34683adfb7831069b9b2f3</w:t>
+                <w:t>https://gitlab.com/veronika.pontolillo/python-project2/-/merge_requests/28</w:t>
               </w:r>
             </w:hyperlink>
           </w:p>
@@ -456,7 +456,7 @@
             <w:hyperlink r:id="rId8" w:history="1">
               <w:r>
                 <w:rPr>
-                  <w:rStyle w:val="Hyperlink"/>
+                  <w:rStyle w:val="Lienhypertexte"/>
                 </w:rPr>
                 <w:t>https://gitlab.com/veronika.pontolillo/python-project2/-/commit/79f17932aa9f9a57aff9854ee663ea11087e2ecb</w:t>
               </w:r>
@@ -563,7 +563,7 @@
             <w:hyperlink r:id="rId9" w:history="1">
               <w:r>
                 <w:rPr>
-                  <w:rStyle w:val="Hyperlink"/>
+                  <w:rStyle w:val="Lienhypertexte"/>
                 </w:rPr>
                 <w:t>https://gitlab.com/veronika.pontolillo/python-project2/-/commit/ceeac2ed32889b1344972df9b64648d2999b7212</w:t>
               </w:r>
@@ -804,7 +804,7 @@
 <w:hdr xmlns:wpc="http://schemas.microsoft.com/office/word/2010/wordprocessingCanvas" xmlns:cx="http://schemas.microsoft.com/office/drawing/2014/chartex" xmlns:cx1="http://schemas.microsoft.com/office/drawing/2015/9/8/chartex" xmlns:cx2="http://schemas.microsoft.com/office/drawing/2015/10/21/chartex" xmlns:cx3="http://schemas.microsoft.com/office/drawing/2016/5/9/chartex" xmlns:cx4="http://schemas.microsoft.com/office/drawing/2016/5/10/chartex" xmlns:cx5="http://schemas.microsoft.com/office/drawing/2016/5/11/chartex" xmlns:cx6="http://schemas.microsoft.com/office/drawing/2016/5/12/chartex" xmlns:cx7="http://schemas.microsoft.com/office/drawing/2016/5/13/chartex" xmlns:cx8="http://schemas.microsoft.com/office/drawing/2016/5/14/chartex" xmlns:mc="http://schemas.openxmlformats.org/markup-compatibility/2006" xmlns:aink="http://schemas.microsoft.com/office/drawing/2016/ink" xmlns:am3d="http://schemas.microsoft.com/office/drawing/2017/model3d" xmlns:o="urn:schemas-microsoft-com:office:office" xmlns:oel="http://schemas.microsoft.com/office/2019/extlst" xmlns:r="http://schemas.openxmlformats.org/officeDocument/2006/relationships" xmlns:m="http://schemas.openxmlformats.org/officeDocument/2006/math" xmlns:v="urn:schemas-microsoft-com:vml" xmlns:wp14="http://schemas.microsoft.com/office/word/2010/wordprocessingDrawing" xmlns:wp="http://schemas.openxmlformats.org/drawingml/2006/wordprocessingDrawing" xmlns:w10="urn:schemas-microsoft-com:office:word" xmlns:w="http://schemas.openxmlformats.org/wordprocessingml/2006/main" xmlns:w14="http://schemas.microsoft.com/office/word/2010/wordml" xmlns:w15="http://schemas.microsoft.com/office/word/2012/wordml" xmlns:w16cex="http://schemas.microsoft.com/office/word/2018/wordml/cex" xmlns:w16cid="http://schemas.microsoft.com/office/word/2016/wordml/cid" xmlns:w16="http://schemas.microsoft.com/office/word/2018/wordml" xmlns:w16sdtdh="http://schemas.microsoft.com/office/word/2020/wordml/sdtdatahash" xmlns:w16se="http://schemas.microsoft.com/office/word/2015/wordml/symex" xmlns:wpg="http://schemas.microsoft.com/office/word/2010/wordprocessingGroup" xmlns:wpi="http://schemas.microsoft.com/office/word/2010/wordprocessingInk" xmlns:wne="http://schemas.microsoft.com/office/word/2006/wordml" xmlns:wps="http://schemas.microsoft.com/office/word/2010/wordprocessingShape" mc:Ignorable="w14 w15 w16se w16cid w16 w16cex w16sdtdh wp14">
   <w:p>
     <w:pPr>
-      <w:pStyle w:val="Header"/>
+      <w:pStyle w:val="En-tte"/>
       <w:jc w:val="right"/>
       <w:rPr>
         <w:b/>
@@ -1225,13 +1225,13 @@
       <w:rFonts w:eastAsia="Batang"/>
     </w:rPr>
   </w:style>
-  <w:style w:type="character" w:default="1" w:styleId="DefaultParagraphFont">
+  <w:style w:type="character" w:default="1" w:styleId="Policepardfaut">
     <w:name w:val="Default Paragraph Font"/>
     <w:uiPriority w:val="1"/>
     <w:semiHidden/>
     <w:unhideWhenUsed/>
   </w:style>
-  <w:style w:type="table" w:default="1" w:styleId="TableNormal">
+  <w:style w:type="table" w:default="1" w:styleId="TableauNormal">
     <w:name w:val="Normal Table"/>
     <w:uiPriority w:val="99"/>
     <w:semiHidden/>
@@ -1246,15 +1246,15 @@
       </w:tblCellMar>
     </w:tblPr>
   </w:style>
-  <w:style w:type="numbering" w:default="1" w:styleId="NoList">
+  <w:style w:type="numbering" w:default="1" w:styleId="Aucuneliste">
     <w:name w:val="No List"/>
     <w:uiPriority w:val="99"/>
     <w:semiHidden/>
     <w:unhideWhenUsed/>
   </w:style>
-  <w:style w:type="table" w:styleId="TableGrid">
+  <w:style w:type="table" w:styleId="Grilledutableau">
     <w:name w:val="Table Grid"/>
-    <w:basedOn w:val="TableNormal"/>
+    <w:basedOn w:val="TableauNormal"/>
     <w:uiPriority w:val="39"/>
     <w:rsid w:val="002E5F1E"/>
     <w:pPr>
@@ -1276,12 +1276,12 @@
   </w:style>
   <w:style w:type="character" w:customStyle="1" w:styleId="instancename">
     <w:name w:val="instancename"/>
-    <w:basedOn w:val="DefaultParagraphFont"/>
+    <w:basedOn w:val="Policepardfaut"/>
     <w:rsid w:val="002E5F1E"/>
   </w:style>
-  <w:style w:type="character" w:styleId="Hyperlink">
+  <w:style w:type="character" w:styleId="Lienhypertexte">
     <w:name w:val="Hyperlink"/>
-    <w:basedOn w:val="DefaultParagraphFont"/>
+    <w:basedOn w:val="Policepardfaut"/>
     <w:uiPriority w:val="99"/>
     <w:unhideWhenUsed/>
     <w:rsid w:val="002E5F1E"/>
@@ -1290,10 +1290,10 @@
       <w:u w:val="single"/>
     </w:rPr>
   </w:style>
-  <w:style w:type="paragraph" w:styleId="Header">
+  <w:style w:type="paragraph" w:styleId="En-tte">
     <w:name w:val="header"/>
     <w:basedOn w:val="Normal"/>
-    <w:link w:val="HeaderChar"/>
+    <w:link w:val="En-tteCar"/>
     <w:uiPriority w:val="99"/>
     <w:unhideWhenUsed/>
     <w:rsid w:val="002E5F1E"/>
@@ -1305,19 +1305,19 @@
       <w:spacing w:after="0" w:line="240" w:lineRule="auto"/>
     </w:pPr>
   </w:style>
-  <w:style w:type="character" w:customStyle="1" w:styleId="HeaderChar">
-    <w:name w:val="Header Char"/>
-    <w:basedOn w:val="DefaultParagraphFont"/>
-    <w:link w:val="Header"/>
+  <w:style w:type="character" w:customStyle="1" w:styleId="En-tteCar">
+    <w:name w:val="En-tête Car"/>
+    <w:basedOn w:val="Policepardfaut"/>
+    <w:link w:val="En-tte"/>
     <w:uiPriority w:val="99"/>
     <w:rsid w:val="002E5F1E"/>
     <w:rPr>
       <w:rFonts w:eastAsia="Batang"/>
     </w:rPr>
   </w:style>
-  <w:style w:type="character" w:styleId="UnresolvedMention">
+  <w:style w:type="character" w:styleId="Mentionnonrsolue">
     <w:name w:val="Unresolved Mention"/>
-    <w:basedOn w:val="DefaultParagraphFont"/>
+    <w:basedOn w:val="Policepardfaut"/>
     <w:uiPriority w:val="99"/>
     <w:semiHidden/>
     <w:unhideWhenUsed/>

</xml_diff>

<commit_message>
added my progress on the progress report
</commit_message>
<xml_diff>
--- a/documents/Project 2 Progress- Report 3.docx
+++ b/documents/Project 2 Progress- Report 3.docx
@@ -381,12 +381,17 @@
               <w:t xml:space="preserve">I had a lot of problems with the </w:t>
             </w:r>
             <w:proofErr w:type="spellStart"/>
+            <w:proofErr w:type="gramStart"/>
             <w:r>
               <w:t>BinaryField</w:t>
             </w:r>
             <w:proofErr w:type="spellEnd"/>
             <w:r>
-              <w:t>() to store the picture in the database and retrieve it</w:t>
+              <w:t>(</w:t>
+            </w:r>
+            <w:proofErr w:type="gramEnd"/>
+            <w:r>
+              <w:t>) to store the picture in the database and retrieve it</w:t>
             </w:r>
           </w:p>
         </w:tc>
@@ -458,7 +463,19 @@
                 <w:rPr>
                   <w:rStyle w:val="Hyperlink"/>
                 </w:rPr>
-                <w:t>https://gitlab.com/veronika.pontolillo/python-project2/-/commit/79f17932aa9f9a57aff9854ee663ea11087e2ecb</w:t>
+                <w:t>https://gitlab.com/veronika.pontolillo/python-project2/-/commit</w:t>
+              </w:r>
+              <w:r>
+                <w:rPr>
+                  <w:rStyle w:val="Hyperlink"/>
+                </w:rPr>
+                <w:t>/</w:t>
+              </w:r>
+              <w:r>
+                <w:rPr>
+                  <w:rStyle w:val="Hyperlink"/>
+                </w:rPr>
+                <w:t>79f17932aa9f9a57aff9854ee663ea11087e2ecb</w:t>
               </w:r>
             </w:hyperlink>
           </w:p>
@@ -642,7 +659,15 @@
           </w:tcPr>
           <w:p>
             <w:r>
-              <w:t>Dashboard now can delete users and posts, but now has to edit, modify, etc.</w:t>
+              <w:t xml:space="preserve">Dashboard now can delete users and posts, but now </w:t>
+            </w:r>
+            <w:proofErr w:type="gramStart"/>
+            <w:r>
+              <w:t>has to</w:t>
+            </w:r>
+            <w:proofErr w:type="gramEnd"/>
+            <w:r>
+              <w:t xml:space="preserve"> edit, modify, etc.</w:t>
             </w:r>
           </w:p>
         </w:tc>
@@ -672,6 +697,23 @@
             <w:shd w:val="clear" w:color="auto" w:fill="B4C6E7" w:themeFill="accent1" w:themeFillTint="66"/>
           </w:tcPr>
           <w:p/>
+          <w:p>
+            <w:hyperlink r:id="rId10" w:history="1">
+              <w:r>
+                <w:rPr>
+                  <w:rStyle w:val="Hyperlink"/>
+                </w:rPr>
+                <w:t>https://gitlab.com/veronika.pontolillo/python-</w:t>
+              </w:r>
+              <w:r>
+                <w:rPr>
+                  <w:rStyle w:val="Hyperlink"/>
+                </w:rPr>
+                <w:lastRenderedPageBreak/>
+                <w:t>project2/-/merge_requests/30</w:t>
+              </w:r>
+            </w:hyperlink>
+          </w:p>
           <w:p/>
         </w:tc>
         <w:tc>
@@ -679,41 +721,97 @@
             <w:tcW w:w="851" w:type="dxa"/>
             <w:shd w:val="clear" w:color="auto" w:fill="B4C6E7" w:themeFill="accent1" w:themeFillTint="66"/>
           </w:tcPr>
-          <w:p/>
+          <w:p>
+            <w:r>
+              <w:lastRenderedPageBreak/>
+              <w:t>Maria</w:t>
+            </w:r>
+          </w:p>
         </w:tc>
         <w:tc>
           <w:tcPr>
             <w:tcW w:w="992" w:type="dxa"/>
             <w:shd w:val="clear" w:color="auto" w:fill="B4C6E7" w:themeFill="accent1" w:themeFillTint="66"/>
           </w:tcPr>
-          <w:p/>
+          <w:p>
+            <w:r>
+              <w:t>May 5</w:t>
+            </w:r>
+            <w:r>
+              <w:rPr>
+                <w:vertAlign w:val="superscript"/>
+              </w:rPr>
+              <w:t>th</w:t>
+            </w:r>
+          </w:p>
         </w:tc>
         <w:tc>
           <w:tcPr>
             <w:tcW w:w="709" w:type="dxa"/>
             <w:shd w:val="clear" w:color="auto" w:fill="B4C6E7" w:themeFill="accent1" w:themeFillTint="66"/>
           </w:tcPr>
-          <w:p/>
+          <w:p>
+            <w:r>
+              <w:t>5h</w:t>
+            </w:r>
+          </w:p>
         </w:tc>
         <w:tc>
           <w:tcPr>
             <w:tcW w:w="1418" w:type="dxa"/>
             <w:shd w:val="clear" w:color="auto" w:fill="B4C6E7" w:themeFill="accent1" w:themeFillTint="66"/>
           </w:tcPr>
-          <w:p/>
+          <w:p>
+            <w:r>
+              <w:t xml:space="preserve">I had a ton of trouble figuring out how to use </w:t>
+            </w:r>
+            <w:r>
+              <w:lastRenderedPageBreak/>
+              <w:t xml:space="preserve">the static folder to be able to successfully link to my CSS all the templates. This is an ongoing issue, therefore none of the templates have any styling being shown. </w:t>
+            </w:r>
+          </w:p>
+          <w:p>
+            <w:r>
+              <w:t xml:space="preserve">I also had some difficulty successfully creating the </w:t>
+            </w:r>
+            <w:proofErr w:type="spellStart"/>
+            <w:proofErr w:type="gramStart"/>
+            <w:r>
+              <w:t>urls</w:t>
+            </w:r>
+            <w:proofErr w:type="spellEnd"/>
+            <w:proofErr w:type="gramEnd"/>
+            <w:r>
+              <w:t xml:space="preserve"> so the pages show up well, but that has been fixed,</w:t>
+            </w:r>
+          </w:p>
         </w:tc>
         <w:tc>
           <w:tcPr>
             <w:tcW w:w="708" w:type="dxa"/>
             <w:shd w:val="clear" w:color="auto" w:fill="B4C6E7" w:themeFill="accent1" w:themeFillTint="66"/>
           </w:tcPr>
-          <w:p/>
+          <w:p>
+            <w:r>
+              <w:lastRenderedPageBreak/>
+              <w:t>70%</w:t>
+            </w:r>
+          </w:p>
         </w:tc>
         <w:tc>
           <w:tcPr>
             <w:tcW w:w="1134" w:type="dxa"/>
             <w:shd w:val="clear" w:color="auto" w:fill="B4C6E7" w:themeFill="accent1" w:themeFillTint="66"/>
           </w:tcPr>
+          <w:p>
+            <w:r>
+              <w:t xml:space="preserve">The inbox template can now be viewed </w:t>
+            </w:r>
+            <w:r>
+              <w:lastRenderedPageBreak/>
+              <w:t xml:space="preserve">in localhost:8000/messaging/inbox. </w:t>
+            </w:r>
+          </w:p>
           <w:p/>
         </w:tc>
       </w:tr>
@@ -740,7 +838,7 @@
     <w:p/>
     <w:p/>
     <w:sectPr>
-      <w:headerReference w:type="default" r:id="rId10"/>
+      <w:headerReference w:type="default" r:id="rId11"/>
       <w:pgSz w:w="12240" w:h="15840"/>
       <w:pgMar w:top="1417" w:right="1417" w:bottom="1417" w:left="1417" w:header="708" w:footer="708" w:gutter="0"/>
       <w:cols w:space="708"/>
@@ -1327,6 +1425,18 @@
       <w:shd w:val="clear" w:color="auto" w:fill="E1DFDD"/>
     </w:rPr>
   </w:style>
+  <w:style w:type="character" w:styleId="FollowedHyperlink">
+    <w:name w:val="FollowedHyperlink"/>
+    <w:basedOn w:val="DefaultParagraphFont"/>
+    <w:uiPriority w:val="99"/>
+    <w:semiHidden/>
+    <w:unhideWhenUsed/>
+    <w:rsid w:val="00A23E22"/>
+    <w:rPr>
+      <w:color w:val="954F72" w:themeColor="followedHyperlink"/>
+      <w:u w:val="single"/>
+    </w:rPr>
+  </w:style>
 </w:styles>
 </file>
 

</xml_diff>

<commit_message>
Changed progress report 3
</commit_message>
<xml_diff>
--- a/documents/Project 2 Progress- Report 3.docx
+++ b/documents/Project 2 Progress- Report 3.docx
@@ -47,7 +47,7 @@
     </w:p>
     <w:tbl>
       <w:tblPr>
-        <w:tblStyle w:val="TableGrid"/>
+        <w:tblStyle w:val="Grilledutableau"/>
         <w:tblpPr w:leftFromText="180" w:rightFromText="180" w:horzAnchor="margin" w:tblpY="720"/>
         <w:tblW w:w="9776" w:type="dxa"/>
         <w:tblLayout w:type="fixed"/>
@@ -205,12 +205,13 @@
             <w:hyperlink r:id="rId6" w:history="1">
               <w:r>
                 <w:rPr>
-                  <w:rStyle w:val="Hyperlink"/>
+                  <w:rStyle w:val="Lienhypertexte"/>
                 </w:rPr>
-                <w:t>https://gitlab.com/veronika.pontolillo/python-project2/-/commit/b52829baf616c2cd43cbc7598f3c6231e0691c2a</w:t>
+                <w:t>https://gitlab.com/veronika.pontolillo/python-project2/-/merge_requests/26</w:t>
               </w:r>
             </w:hyperlink>
           </w:p>
+          <w:p/>
           <w:p/>
         </w:tc>
         <w:tc>
@@ -330,9 +331,9 @@
             <w:hyperlink r:id="rId7" w:history="1">
               <w:r>
                 <w:rPr>
-                  <w:rStyle w:val="Hyperlink"/>
+                  <w:rStyle w:val="Lienhypertexte"/>
                 </w:rPr>
-                <w:t>https://gitlab.com/veronika.pontolillo/python-project2/-/commit/a7f59de84add274f4b34683adfb7831069b9b2f3</w:t>
+                <w:t>https://gitlab.com/veronika.pontolillo/python-project2/-/merge_requests/28</w:t>
               </w:r>
             </w:hyperlink>
           </w:p>
@@ -381,17 +382,12 @@
               <w:t xml:space="preserve">I had a lot of problems with the </w:t>
             </w:r>
             <w:proofErr w:type="spellStart"/>
-            <w:proofErr w:type="gramStart"/>
             <w:r>
               <w:t>BinaryField</w:t>
             </w:r>
             <w:proofErr w:type="spellEnd"/>
             <w:r>
-              <w:t>(</w:t>
-            </w:r>
-            <w:proofErr w:type="gramEnd"/>
-            <w:r>
-              <w:t>) to store the picture in the database and retrieve it</w:t>
+              <w:t>() to store the picture in the database and retrieve it</w:t>
             </w:r>
           </w:p>
         </w:tc>
@@ -461,21 +457,9 @@
             <w:hyperlink r:id="rId8" w:history="1">
               <w:r>
                 <w:rPr>
-                  <w:rStyle w:val="Hyperlink"/>
+                  <w:rStyle w:val="Lienhypertexte"/>
                 </w:rPr>
-                <w:t>https://gitlab.com/veronika.pontolillo/python-project2/-/commit</w:t>
-              </w:r>
-              <w:r>
-                <w:rPr>
-                  <w:rStyle w:val="Hyperlink"/>
-                </w:rPr>
-                <w:t>/</w:t>
-              </w:r>
-              <w:r>
-                <w:rPr>
-                  <w:rStyle w:val="Hyperlink"/>
-                </w:rPr>
-                <w:t>79f17932aa9f9a57aff9854ee663ea11087e2ecb</w:t>
+                <w:t>https://gitlab.com/veronika.pontolillo/python-project2/-/commit/79f17932aa9f9a57aff9854ee663ea11087e2ecb</w:t>
               </w:r>
             </w:hyperlink>
           </w:p>
@@ -580,7 +564,7 @@
             <w:hyperlink r:id="rId9" w:history="1">
               <w:r>
                 <w:rPr>
-                  <w:rStyle w:val="Hyperlink"/>
+                  <w:rStyle w:val="Lienhypertexte"/>
                 </w:rPr>
                 <w:t>https://gitlab.com/veronika.pontolillo/python-project2/-/commit/ceeac2ed32889b1344972df9b64648d2999b7212</w:t>
               </w:r>
@@ -659,15 +643,7 @@
           </w:tcPr>
           <w:p>
             <w:r>
-              <w:t xml:space="preserve">Dashboard now can delete users and posts, but now </w:t>
-            </w:r>
-            <w:proofErr w:type="gramStart"/>
-            <w:r>
-              <w:t>has to</w:t>
-            </w:r>
-            <w:proofErr w:type="gramEnd"/>
-            <w:r>
-              <w:t xml:space="preserve"> edit, modify, etc.</w:t>
+              <w:t>Dashboard now can delete users and posts, but now has to edit, modify, etc.</w:t>
             </w:r>
           </w:p>
         </w:tc>
@@ -701,16 +677,16 @@
             <w:hyperlink r:id="rId10" w:history="1">
               <w:r>
                 <w:rPr>
-                  <w:rStyle w:val="Hyperlink"/>
+                  <w:rStyle w:val="Lienhypertexte"/>
                 </w:rPr>
-                <w:t>https://gitlab.com/veronika.pontolillo/python-</w:t>
+                <w:t>https://gitlab.com/veronika.pontolillo/python-project2/-</w:t>
               </w:r>
               <w:r>
                 <w:rPr>
-                  <w:rStyle w:val="Hyperlink"/>
+                  <w:rStyle w:val="Lienhypertexte"/>
                 </w:rPr>
                 <w:lastRenderedPageBreak/>
-                <w:t>project2/-/merge_requests/30</w:t>
+                <w:t>/merge_requests/30</w:t>
               </w:r>
             </w:hyperlink>
           </w:p>
@@ -763,11 +739,11 @@
           </w:tcPr>
           <w:p>
             <w:r>
-              <w:t xml:space="preserve">I had a ton of trouble figuring out how to use </w:t>
+              <w:t xml:space="preserve">I had a ton of trouble figuring out how to use the static </w:t>
             </w:r>
             <w:r>
               <w:lastRenderedPageBreak/>
-              <w:t xml:space="preserve">the static folder to be able to successfully link to my CSS all the templates. This is an ongoing issue, therefore none of the templates have any styling being shown. </w:t>
+              <w:t xml:space="preserve">folder to be able to successfully link to my CSS all the templates. This is an ongoing issue, therefore none of the templates have any styling being shown. </w:t>
             </w:r>
           </w:p>
           <w:p>
@@ -775,12 +751,10 @@
               <w:t xml:space="preserve">I also had some difficulty successfully creating the </w:t>
             </w:r>
             <w:proofErr w:type="spellStart"/>
-            <w:proofErr w:type="gramStart"/>
             <w:r>
               <w:t>urls</w:t>
             </w:r>
             <w:proofErr w:type="spellEnd"/>
-            <w:proofErr w:type="gramEnd"/>
             <w:r>
               <w:t xml:space="preserve"> so the pages show up well, but that has been fixed,</w:t>
             </w:r>
@@ -805,11 +779,11 @@
           </w:tcPr>
           <w:p>
             <w:r>
-              <w:t xml:space="preserve">The inbox template can now be viewed </w:t>
+              <w:t xml:space="preserve">The inbox template can now be viewed in </w:t>
             </w:r>
             <w:r>
               <w:lastRenderedPageBreak/>
-              <w:t xml:space="preserve">in localhost:8000/messaging/inbox. </w:t>
+              <w:t xml:space="preserve">localhost:8000/messaging/inbox. </w:t>
             </w:r>
           </w:p>
           <w:p/>
@@ -902,7 +876,7 @@
 <w:hdr xmlns:wpc="http://schemas.microsoft.com/office/word/2010/wordprocessingCanvas" xmlns:cx="http://schemas.microsoft.com/office/drawing/2014/chartex" xmlns:cx1="http://schemas.microsoft.com/office/drawing/2015/9/8/chartex" xmlns:cx2="http://schemas.microsoft.com/office/drawing/2015/10/21/chartex" xmlns:cx3="http://schemas.microsoft.com/office/drawing/2016/5/9/chartex" xmlns:cx4="http://schemas.microsoft.com/office/drawing/2016/5/10/chartex" xmlns:cx5="http://schemas.microsoft.com/office/drawing/2016/5/11/chartex" xmlns:cx6="http://schemas.microsoft.com/office/drawing/2016/5/12/chartex" xmlns:cx7="http://schemas.microsoft.com/office/drawing/2016/5/13/chartex" xmlns:cx8="http://schemas.microsoft.com/office/drawing/2016/5/14/chartex" xmlns:mc="http://schemas.openxmlformats.org/markup-compatibility/2006" xmlns:aink="http://schemas.microsoft.com/office/drawing/2016/ink" xmlns:am3d="http://schemas.microsoft.com/office/drawing/2017/model3d" xmlns:o="urn:schemas-microsoft-com:office:office" xmlns:oel="http://schemas.microsoft.com/office/2019/extlst" xmlns:r="http://schemas.openxmlformats.org/officeDocument/2006/relationships" xmlns:m="http://schemas.openxmlformats.org/officeDocument/2006/math" xmlns:v="urn:schemas-microsoft-com:vml" xmlns:wp14="http://schemas.microsoft.com/office/word/2010/wordprocessingDrawing" xmlns:wp="http://schemas.openxmlformats.org/drawingml/2006/wordprocessingDrawing" xmlns:w10="urn:schemas-microsoft-com:office:word" xmlns:w="http://schemas.openxmlformats.org/wordprocessingml/2006/main" xmlns:w14="http://schemas.microsoft.com/office/word/2010/wordml" xmlns:w15="http://schemas.microsoft.com/office/word/2012/wordml" xmlns:w16cex="http://schemas.microsoft.com/office/word/2018/wordml/cex" xmlns:w16cid="http://schemas.microsoft.com/office/word/2016/wordml/cid" xmlns:w16="http://schemas.microsoft.com/office/word/2018/wordml" xmlns:w16sdtdh="http://schemas.microsoft.com/office/word/2020/wordml/sdtdatahash" xmlns:w16se="http://schemas.microsoft.com/office/word/2015/wordml/symex" xmlns:wpg="http://schemas.microsoft.com/office/word/2010/wordprocessingGroup" xmlns:wpi="http://schemas.microsoft.com/office/word/2010/wordprocessingInk" xmlns:wne="http://schemas.microsoft.com/office/word/2006/wordml" xmlns:wps="http://schemas.microsoft.com/office/word/2010/wordprocessingShape" mc:Ignorable="w14 w15 w16se w16cid w16 w16cex w16sdtdh wp14">
   <w:p>
     <w:pPr>
-      <w:pStyle w:val="Header"/>
+      <w:pStyle w:val="En-tte"/>
       <w:jc w:val="right"/>
       <w:rPr>
         <w:b/>
@@ -1323,13 +1297,13 @@
       <w:rFonts w:eastAsia="Batang"/>
     </w:rPr>
   </w:style>
-  <w:style w:type="character" w:default="1" w:styleId="DefaultParagraphFont">
+  <w:style w:type="character" w:default="1" w:styleId="Policepardfaut">
     <w:name w:val="Default Paragraph Font"/>
     <w:uiPriority w:val="1"/>
     <w:semiHidden/>
     <w:unhideWhenUsed/>
   </w:style>
-  <w:style w:type="table" w:default="1" w:styleId="TableNormal">
+  <w:style w:type="table" w:default="1" w:styleId="TableauNormal">
     <w:name w:val="Normal Table"/>
     <w:uiPriority w:val="99"/>
     <w:semiHidden/>
@@ -1344,15 +1318,15 @@
       </w:tblCellMar>
     </w:tblPr>
   </w:style>
-  <w:style w:type="numbering" w:default="1" w:styleId="NoList">
+  <w:style w:type="numbering" w:default="1" w:styleId="Aucuneliste">
     <w:name w:val="No List"/>
     <w:uiPriority w:val="99"/>
     <w:semiHidden/>
     <w:unhideWhenUsed/>
   </w:style>
-  <w:style w:type="table" w:styleId="TableGrid">
+  <w:style w:type="table" w:styleId="Grilledutableau">
     <w:name w:val="Table Grid"/>
-    <w:basedOn w:val="TableNormal"/>
+    <w:basedOn w:val="TableauNormal"/>
     <w:uiPriority w:val="39"/>
     <w:rsid w:val="002E5F1E"/>
     <w:pPr>
@@ -1374,12 +1348,12 @@
   </w:style>
   <w:style w:type="character" w:customStyle="1" w:styleId="instancename">
     <w:name w:val="instancename"/>
-    <w:basedOn w:val="DefaultParagraphFont"/>
+    <w:basedOn w:val="Policepardfaut"/>
     <w:rsid w:val="002E5F1E"/>
   </w:style>
-  <w:style w:type="character" w:styleId="Hyperlink">
+  <w:style w:type="character" w:styleId="Lienhypertexte">
     <w:name w:val="Hyperlink"/>
-    <w:basedOn w:val="DefaultParagraphFont"/>
+    <w:basedOn w:val="Policepardfaut"/>
     <w:uiPriority w:val="99"/>
     <w:unhideWhenUsed/>
     <w:rsid w:val="002E5F1E"/>
@@ -1388,10 +1362,10 @@
       <w:u w:val="single"/>
     </w:rPr>
   </w:style>
-  <w:style w:type="paragraph" w:styleId="Header">
+  <w:style w:type="paragraph" w:styleId="En-tte">
     <w:name w:val="header"/>
     <w:basedOn w:val="Normal"/>
-    <w:link w:val="HeaderChar"/>
+    <w:link w:val="En-tteCar"/>
     <w:uiPriority w:val="99"/>
     <w:unhideWhenUsed/>
     <w:rsid w:val="002E5F1E"/>
@@ -1403,19 +1377,19 @@
       <w:spacing w:after="0" w:line="240" w:lineRule="auto"/>
     </w:pPr>
   </w:style>
-  <w:style w:type="character" w:customStyle="1" w:styleId="HeaderChar">
-    <w:name w:val="Header Char"/>
-    <w:basedOn w:val="DefaultParagraphFont"/>
-    <w:link w:val="Header"/>
+  <w:style w:type="character" w:customStyle="1" w:styleId="En-tteCar">
+    <w:name w:val="En-tête Car"/>
+    <w:basedOn w:val="Policepardfaut"/>
+    <w:link w:val="En-tte"/>
     <w:uiPriority w:val="99"/>
     <w:rsid w:val="002E5F1E"/>
     <w:rPr>
       <w:rFonts w:eastAsia="Batang"/>
     </w:rPr>
   </w:style>
-  <w:style w:type="character" w:styleId="UnresolvedMention">
+  <w:style w:type="character" w:styleId="Mentionnonrsolue">
     <w:name w:val="Unresolved Mention"/>
-    <w:basedOn w:val="DefaultParagraphFont"/>
+    <w:basedOn w:val="Policepardfaut"/>
     <w:uiPriority w:val="99"/>
     <w:semiHidden/>
     <w:unhideWhenUsed/>
@@ -1425,9 +1399,9 @@
       <w:shd w:val="clear" w:color="auto" w:fill="E1DFDD"/>
     </w:rPr>
   </w:style>
-  <w:style w:type="character" w:styleId="FollowedHyperlink">
+  <w:style w:type="character" w:styleId="Lienhypertextesuivivisit">
     <w:name w:val="FollowedHyperlink"/>
-    <w:basedOn w:val="DefaultParagraphFont"/>
+    <w:basedOn w:val="Policepardfaut"/>
     <w:uiPriority w:val="99"/>
     <w:semiHidden/>
     <w:unhideWhenUsed/>

</xml_diff>

<commit_message>
Changed MR urls on report
</commit_message>
<xml_diff>
--- a/documents/Project 2 Progress- Report 3.docx
+++ b/documents/Project 2 Progress- Report 3.docx
@@ -1,6 +1,6 @@
 
 <file path=word/document.xml><?xml version="1.0" encoding="utf-8"?>
-<w:document xmlns:wpc="http://schemas.microsoft.com/office/word/2010/wordprocessingCanvas" xmlns:cx="http://schemas.microsoft.com/office/drawing/2014/chartex" xmlns:cx1="http://schemas.microsoft.com/office/drawing/2015/9/8/chartex" xmlns:cx2="http://schemas.microsoft.com/office/drawing/2015/10/21/chartex" xmlns:cx3="http://schemas.microsoft.com/office/drawing/2016/5/9/chartex" xmlns:cx4="http://schemas.microsoft.com/office/drawing/2016/5/10/chartex" xmlns:cx5="http://schemas.microsoft.com/office/drawing/2016/5/11/chartex" xmlns:cx6="http://schemas.microsoft.com/office/drawing/2016/5/12/chartex" xmlns:cx7="http://schemas.microsoft.com/office/drawing/2016/5/13/chartex" xmlns:cx8="http://schemas.microsoft.com/office/drawing/2016/5/14/chartex" xmlns:mc="http://schemas.openxmlformats.org/markup-compatibility/2006" xmlns:aink="http://schemas.microsoft.com/office/drawing/2016/ink" xmlns:am3d="http://schemas.microsoft.com/office/drawing/2017/model3d" xmlns:o="urn:schemas-microsoft-com:office:office" xmlns:oel="http://schemas.microsoft.com/office/2019/extlst" xmlns:r="http://schemas.openxmlformats.org/officeDocument/2006/relationships" xmlns:m="http://schemas.openxmlformats.org/officeDocument/2006/math" xmlns:v="urn:schemas-microsoft-com:vml" xmlns:wp14="http://schemas.microsoft.com/office/word/2010/wordprocessingDrawing" xmlns:wp="http://schemas.openxmlformats.org/drawingml/2006/wordprocessingDrawing" xmlns:w10="urn:schemas-microsoft-com:office:word" xmlns:w="http://schemas.openxmlformats.org/wordprocessingml/2006/main" xmlns:w14="http://schemas.microsoft.com/office/word/2010/wordml" xmlns:w15="http://schemas.microsoft.com/office/word/2012/wordml" xmlns:w16cex="http://schemas.microsoft.com/office/word/2018/wordml/cex" xmlns:w16cid="http://schemas.microsoft.com/office/word/2016/wordml/cid" xmlns:w16="http://schemas.microsoft.com/office/word/2018/wordml" xmlns:w16sdtdh="http://schemas.microsoft.com/office/word/2020/wordml/sdtdatahash" xmlns:w16se="http://schemas.microsoft.com/office/word/2015/wordml/symex" xmlns:wpg="http://schemas.microsoft.com/office/word/2010/wordprocessingGroup" xmlns:wpi="http://schemas.microsoft.com/office/word/2010/wordprocessingInk" xmlns:wne="http://schemas.microsoft.com/office/word/2006/wordml" xmlns:wps="http://schemas.microsoft.com/office/word/2010/wordprocessingShape" mc:Ignorable="w14 w15 w16se w16cid w16 w16cex w16sdtdh wp14">
+<w:document xmlns:wpc="http://schemas.microsoft.com/office/word/2010/wordprocessingCanvas" xmlns:cx="http://schemas.microsoft.com/office/drawing/2014/chartex" xmlns:cx1="http://schemas.microsoft.com/office/drawing/2015/9/8/chartex" xmlns:cx2="http://schemas.microsoft.com/office/drawing/2015/10/21/chartex" xmlns:cx3="http://schemas.microsoft.com/office/drawing/2016/5/9/chartex" xmlns:cx4="http://schemas.microsoft.com/office/drawing/2016/5/10/chartex" xmlns:cx5="http://schemas.microsoft.com/office/drawing/2016/5/11/chartex" xmlns:cx6="http://schemas.microsoft.com/office/drawing/2016/5/12/chartex" xmlns:cx7="http://schemas.microsoft.com/office/drawing/2016/5/13/chartex" xmlns:cx8="http://schemas.microsoft.com/office/drawing/2016/5/14/chartex" xmlns:mc="http://schemas.openxmlformats.org/markup-compatibility/2006" xmlns:aink="http://schemas.microsoft.com/office/drawing/2016/ink" xmlns:am3d="http://schemas.microsoft.com/office/drawing/2017/model3d" xmlns:o="urn:schemas-microsoft-com:office:office" xmlns:r="http://schemas.openxmlformats.org/officeDocument/2006/relationships" xmlns:m="http://schemas.openxmlformats.org/officeDocument/2006/math" xmlns:v="urn:schemas-microsoft-com:vml" xmlns:wp14="http://schemas.microsoft.com/office/word/2010/wordprocessingDrawing" xmlns:wp="http://schemas.openxmlformats.org/drawingml/2006/wordprocessingDrawing" xmlns:w10="urn:schemas-microsoft-com:office:word" xmlns:w="http://schemas.openxmlformats.org/wordprocessingml/2006/main" xmlns:w14="http://schemas.microsoft.com/office/word/2010/wordml" xmlns:w15="http://schemas.microsoft.com/office/word/2012/wordml" xmlns:w16cid="http://schemas.microsoft.com/office/word/2016/wordml/cid" xmlns:w16se="http://schemas.microsoft.com/office/word/2015/wordml/symex" xmlns:wpg="http://schemas.microsoft.com/office/word/2010/wordprocessingGroup" xmlns:wpi="http://schemas.microsoft.com/office/word/2010/wordprocessingInk" xmlns:wne="http://schemas.microsoft.com/office/word/2006/wordml" xmlns:wps="http://schemas.microsoft.com/office/word/2010/wordprocessingShape" mc:Ignorable="w14 w15 w16se w16cid wp14">
   <w:body>
     <w:p>
       <w:pPr>
@@ -47,7 +47,7 @@
     </w:p>
     <w:tbl>
       <w:tblPr>
-        <w:tblStyle w:val="Grilledutableau"/>
+        <w:tblStyle w:val="TableGrid"/>
         <w:tblpPr w:leftFromText="180" w:rightFromText="180" w:horzAnchor="margin" w:tblpY="720"/>
         <w:tblW w:w="9776" w:type="dxa"/>
         <w:tblLayout w:type="fixed"/>
@@ -205,7 +205,7 @@
             <w:hyperlink r:id="rId6" w:history="1">
               <w:r>
                 <w:rPr>
-                  <w:rStyle w:val="Lienhypertexte"/>
+                  <w:rStyle w:val="Hyperlink"/>
                 </w:rPr>
                 <w:t>https://gitlab.com/veronika.pontolillo/python-project2/-/merge_requests/26</w:t>
               </w:r>
@@ -331,7 +331,7 @@
             <w:hyperlink r:id="rId7" w:history="1">
               <w:r>
                 <w:rPr>
-                  <w:rStyle w:val="Lienhypertexte"/>
+                  <w:rStyle w:val="Hyperlink"/>
                 </w:rPr>
                 <w:t>https://gitlab.com/veronika.pontolillo/python-project2/-/merge_requests/28</w:t>
               </w:r>
@@ -382,12 +382,17 @@
               <w:t xml:space="preserve">I had a lot of problems with the </w:t>
             </w:r>
             <w:proofErr w:type="spellStart"/>
+            <w:proofErr w:type="gramStart"/>
             <w:r>
               <w:t>BinaryField</w:t>
             </w:r>
             <w:proofErr w:type="spellEnd"/>
             <w:r>
-              <w:t>() to store the picture in the database and retrieve it</w:t>
+              <w:t>(</w:t>
+            </w:r>
+            <w:proofErr w:type="gramEnd"/>
+            <w:r>
+              <w:t>) to store the picture in the database and retrieve it</w:t>
             </w:r>
           </w:p>
         </w:tc>
@@ -457,13 +462,14 @@
             <w:hyperlink r:id="rId8" w:history="1">
               <w:r>
                 <w:rPr>
-                  <w:rStyle w:val="Lienhypertexte"/>
+                  <w:rStyle w:val="Hyperlink"/>
                 </w:rPr>
-                <w:t>https://gitlab.com/veronika.pontolillo/python-project2/-/commit/79f17932aa9f9a57aff9854ee663ea11087e2ecb</w:t>
+                <w:t>https://gitlab.com/veronika.pontolillo/python-project2/-/merge_requests/27</w:t>
               </w:r>
             </w:hyperlink>
-          </w:p>
-          <w:p/>
+            <w:bookmarkStart w:id="0" w:name="_GoBack"/>
+            <w:bookmarkEnd w:id="0"/>
+          </w:p>
         </w:tc>
         <w:tc>
           <w:tcPr>
@@ -564,9 +570,9 @@
             <w:hyperlink r:id="rId9" w:history="1">
               <w:r>
                 <w:rPr>
-                  <w:rStyle w:val="Lienhypertexte"/>
+                  <w:rStyle w:val="Hyperlink"/>
                 </w:rPr>
-                <w:t>https://gitlab.com/veronika.pontolillo/python-project2/-/commit/ceeac2ed32889b1344972df9b64648d2999b7212</w:t>
+                <w:t>https://gitlab.com/veronika.pontolillo/python-project2/-/merge_requests/29</w:t>
               </w:r>
             </w:hyperlink>
           </w:p>
@@ -677,13 +683,13 @@
             <w:hyperlink r:id="rId10" w:history="1">
               <w:r>
                 <w:rPr>
-                  <w:rStyle w:val="Lienhypertexte"/>
+                  <w:rStyle w:val="Hyperlink"/>
                 </w:rPr>
                 <w:t>https://gitlab.com/veronika.pontolillo/python-project2/-</w:t>
               </w:r>
               <w:r>
                 <w:rPr>
-                  <w:rStyle w:val="Lienhypertexte"/>
+                  <w:rStyle w:val="Hyperlink"/>
                 </w:rPr>
                 <w:lastRenderedPageBreak/>
                 <w:t>/merge_requests/30</w:t>
@@ -823,7 +829,7 @@
 </file>
 
 <file path=word/endnotes.xml><?xml version="1.0" encoding="utf-8"?>
-<w:endnotes xmlns:wpc="http://schemas.microsoft.com/office/word/2010/wordprocessingCanvas" xmlns:cx="http://schemas.microsoft.com/office/drawing/2014/chartex" xmlns:cx1="http://schemas.microsoft.com/office/drawing/2015/9/8/chartex" xmlns:cx2="http://schemas.microsoft.com/office/drawing/2015/10/21/chartex" xmlns:cx3="http://schemas.microsoft.com/office/drawing/2016/5/9/chartex" xmlns:cx4="http://schemas.microsoft.com/office/drawing/2016/5/10/chartex" xmlns:cx5="http://schemas.microsoft.com/office/drawing/2016/5/11/chartex" xmlns:cx6="http://schemas.microsoft.com/office/drawing/2016/5/12/chartex" xmlns:cx7="http://schemas.microsoft.com/office/drawing/2016/5/13/chartex" xmlns:cx8="http://schemas.microsoft.com/office/drawing/2016/5/14/chartex" xmlns:mc="http://schemas.openxmlformats.org/markup-compatibility/2006" xmlns:aink="http://schemas.microsoft.com/office/drawing/2016/ink" xmlns:am3d="http://schemas.microsoft.com/office/drawing/2017/model3d" xmlns:o="urn:schemas-microsoft-com:office:office" xmlns:oel="http://schemas.microsoft.com/office/2019/extlst" xmlns:r="http://schemas.openxmlformats.org/officeDocument/2006/relationships" xmlns:m="http://schemas.openxmlformats.org/officeDocument/2006/math" xmlns:v="urn:schemas-microsoft-com:vml" xmlns:wp14="http://schemas.microsoft.com/office/word/2010/wordprocessingDrawing" xmlns:wp="http://schemas.openxmlformats.org/drawingml/2006/wordprocessingDrawing" xmlns:w10="urn:schemas-microsoft-com:office:word" xmlns:w="http://schemas.openxmlformats.org/wordprocessingml/2006/main" xmlns:w14="http://schemas.microsoft.com/office/word/2010/wordml" xmlns:w15="http://schemas.microsoft.com/office/word/2012/wordml" xmlns:w16cex="http://schemas.microsoft.com/office/word/2018/wordml/cex" xmlns:w16cid="http://schemas.microsoft.com/office/word/2016/wordml/cid" xmlns:w16="http://schemas.microsoft.com/office/word/2018/wordml" xmlns:w16sdtdh="http://schemas.microsoft.com/office/word/2020/wordml/sdtdatahash" xmlns:w16se="http://schemas.microsoft.com/office/word/2015/wordml/symex" xmlns:wpg="http://schemas.microsoft.com/office/word/2010/wordprocessingGroup" xmlns:wpi="http://schemas.microsoft.com/office/word/2010/wordprocessingInk" xmlns:wne="http://schemas.microsoft.com/office/word/2006/wordml" xmlns:wps="http://schemas.microsoft.com/office/word/2010/wordprocessingShape" mc:Ignorable="w14 w15 w16se w16cid w16 w16cex w16sdtdh wp14">
+<w:endnotes xmlns:wpc="http://schemas.microsoft.com/office/word/2010/wordprocessingCanvas" xmlns:cx="http://schemas.microsoft.com/office/drawing/2014/chartex" xmlns:cx1="http://schemas.microsoft.com/office/drawing/2015/9/8/chartex" xmlns:cx2="http://schemas.microsoft.com/office/drawing/2015/10/21/chartex" xmlns:cx3="http://schemas.microsoft.com/office/drawing/2016/5/9/chartex" xmlns:cx4="http://schemas.microsoft.com/office/drawing/2016/5/10/chartex" xmlns:cx5="http://schemas.microsoft.com/office/drawing/2016/5/11/chartex" xmlns:cx6="http://schemas.microsoft.com/office/drawing/2016/5/12/chartex" xmlns:cx7="http://schemas.microsoft.com/office/drawing/2016/5/13/chartex" xmlns:cx8="http://schemas.microsoft.com/office/drawing/2016/5/14/chartex" xmlns:mc="http://schemas.openxmlformats.org/markup-compatibility/2006" xmlns:aink="http://schemas.microsoft.com/office/drawing/2016/ink" xmlns:am3d="http://schemas.microsoft.com/office/drawing/2017/model3d" xmlns:o="urn:schemas-microsoft-com:office:office" xmlns:r="http://schemas.openxmlformats.org/officeDocument/2006/relationships" xmlns:m="http://schemas.openxmlformats.org/officeDocument/2006/math" xmlns:v="urn:schemas-microsoft-com:vml" xmlns:wp14="http://schemas.microsoft.com/office/word/2010/wordprocessingDrawing" xmlns:wp="http://schemas.openxmlformats.org/drawingml/2006/wordprocessingDrawing" xmlns:w10="urn:schemas-microsoft-com:office:word" xmlns:w="http://schemas.openxmlformats.org/wordprocessingml/2006/main" xmlns:w14="http://schemas.microsoft.com/office/word/2010/wordml" xmlns:w15="http://schemas.microsoft.com/office/word/2012/wordml" xmlns:w16cid="http://schemas.microsoft.com/office/word/2016/wordml/cid" xmlns:w16se="http://schemas.microsoft.com/office/word/2015/wordml/symex" xmlns:wpg="http://schemas.microsoft.com/office/word/2010/wordprocessingGroup" xmlns:wpi="http://schemas.microsoft.com/office/word/2010/wordprocessingInk" xmlns:wne="http://schemas.microsoft.com/office/word/2006/wordml" xmlns:wps="http://schemas.microsoft.com/office/word/2010/wordprocessingShape" mc:Ignorable="w14 w15 w16se w16cid wp14">
   <w:endnote w:type="separator" w:id="-1">
     <w:p>
       <w:pPr>
@@ -848,7 +854,7 @@
 </file>
 
 <file path=word/footnotes.xml><?xml version="1.0" encoding="utf-8"?>
-<w:footnotes xmlns:wpc="http://schemas.microsoft.com/office/word/2010/wordprocessingCanvas" xmlns:cx="http://schemas.microsoft.com/office/drawing/2014/chartex" xmlns:cx1="http://schemas.microsoft.com/office/drawing/2015/9/8/chartex" xmlns:cx2="http://schemas.microsoft.com/office/drawing/2015/10/21/chartex" xmlns:cx3="http://schemas.microsoft.com/office/drawing/2016/5/9/chartex" xmlns:cx4="http://schemas.microsoft.com/office/drawing/2016/5/10/chartex" xmlns:cx5="http://schemas.microsoft.com/office/drawing/2016/5/11/chartex" xmlns:cx6="http://schemas.microsoft.com/office/drawing/2016/5/12/chartex" xmlns:cx7="http://schemas.microsoft.com/office/drawing/2016/5/13/chartex" xmlns:cx8="http://schemas.microsoft.com/office/drawing/2016/5/14/chartex" xmlns:mc="http://schemas.openxmlformats.org/markup-compatibility/2006" xmlns:aink="http://schemas.microsoft.com/office/drawing/2016/ink" xmlns:am3d="http://schemas.microsoft.com/office/drawing/2017/model3d" xmlns:o="urn:schemas-microsoft-com:office:office" xmlns:oel="http://schemas.microsoft.com/office/2019/extlst" xmlns:r="http://schemas.openxmlformats.org/officeDocument/2006/relationships" xmlns:m="http://schemas.openxmlformats.org/officeDocument/2006/math" xmlns:v="urn:schemas-microsoft-com:vml" xmlns:wp14="http://schemas.microsoft.com/office/word/2010/wordprocessingDrawing" xmlns:wp="http://schemas.openxmlformats.org/drawingml/2006/wordprocessingDrawing" xmlns:w10="urn:schemas-microsoft-com:office:word" xmlns:w="http://schemas.openxmlformats.org/wordprocessingml/2006/main" xmlns:w14="http://schemas.microsoft.com/office/word/2010/wordml" xmlns:w15="http://schemas.microsoft.com/office/word/2012/wordml" xmlns:w16cex="http://schemas.microsoft.com/office/word/2018/wordml/cex" xmlns:w16cid="http://schemas.microsoft.com/office/word/2016/wordml/cid" xmlns:w16="http://schemas.microsoft.com/office/word/2018/wordml" xmlns:w16sdtdh="http://schemas.microsoft.com/office/word/2020/wordml/sdtdatahash" xmlns:w16se="http://schemas.microsoft.com/office/word/2015/wordml/symex" xmlns:wpg="http://schemas.microsoft.com/office/word/2010/wordprocessingGroup" xmlns:wpi="http://schemas.microsoft.com/office/word/2010/wordprocessingInk" xmlns:wne="http://schemas.microsoft.com/office/word/2006/wordml" xmlns:wps="http://schemas.microsoft.com/office/word/2010/wordprocessingShape" mc:Ignorable="w14 w15 w16se w16cid w16 w16cex w16sdtdh wp14">
+<w:footnotes xmlns:wpc="http://schemas.microsoft.com/office/word/2010/wordprocessingCanvas" xmlns:cx="http://schemas.microsoft.com/office/drawing/2014/chartex" xmlns:cx1="http://schemas.microsoft.com/office/drawing/2015/9/8/chartex" xmlns:cx2="http://schemas.microsoft.com/office/drawing/2015/10/21/chartex" xmlns:cx3="http://schemas.microsoft.com/office/drawing/2016/5/9/chartex" xmlns:cx4="http://schemas.microsoft.com/office/drawing/2016/5/10/chartex" xmlns:cx5="http://schemas.microsoft.com/office/drawing/2016/5/11/chartex" xmlns:cx6="http://schemas.microsoft.com/office/drawing/2016/5/12/chartex" xmlns:cx7="http://schemas.microsoft.com/office/drawing/2016/5/13/chartex" xmlns:cx8="http://schemas.microsoft.com/office/drawing/2016/5/14/chartex" xmlns:mc="http://schemas.openxmlformats.org/markup-compatibility/2006" xmlns:aink="http://schemas.microsoft.com/office/drawing/2016/ink" xmlns:am3d="http://schemas.microsoft.com/office/drawing/2017/model3d" xmlns:o="urn:schemas-microsoft-com:office:office" xmlns:r="http://schemas.openxmlformats.org/officeDocument/2006/relationships" xmlns:m="http://schemas.openxmlformats.org/officeDocument/2006/math" xmlns:v="urn:schemas-microsoft-com:vml" xmlns:wp14="http://schemas.microsoft.com/office/word/2010/wordprocessingDrawing" xmlns:wp="http://schemas.openxmlformats.org/drawingml/2006/wordprocessingDrawing" xmlns:w10="urn:schemas-microsoft-com:office:word" xmlns:w="http://schemas.openxmlformats.org/wordprocessingml/2006/main" xmlns:w14="http://schemas.microsoft.com/office/word/2010/wordml" xmlns:w15="http://schemas.microsoft.com/office/word/2012/wordml" xmlns:w16cid="http://schemas.microsoft.com/office/word/2016/wordml/cid" xmlns:w16se="http://schemas.microsoft.com/office/word/2015/wordml/symex" xmlns:wpg="http://schemas.microsoft.com/office/word/2010/wordprocessingGroup" xmlns:wpi="http://schemas.microsoft.com/office/word/2010/wordprocessingInk" xmlns:wne="http://schemas.microsoft.com/office/word/2006/wordml" xmlns:wps="http://schemas.microsoft.com/office/word/2010/wordprocessingShape" mc:Ignorable="w14 w15 w16se w16cid wp14">
   <w:footnote w:type="separator" w:id="-1">
     <w:p>
       <w:pPr>
@@ -873,10 +879,10 @@
 </file>
 
 <file path=word/header1.xml><?xml version="1.0" encoding="utf-8"?>
-<w:hdr xmlns:wpc="http://schemas.microsoft.com/office/word/2010/wordprocessingCanvas" xmlns:cx="http://schemas.microsoft.com/office/drawing/2014/chartex" xmlns:cx1="http://schemas.microsoft.com/office/drawing/2015/9/8/chartex" xmlns:cx2="http://schemas.microsoft.com/office/drawing/2015/10/21/chartex" xmlns:cx3="http://schemas.microsoft.com/office/drawing/2016/5/9/chartex" xmlns:cx4="http://schemas.microsoft.com/office/drawing/2016/5/10/chartex" xmlns:cx5="http://schemas.microsoft.com/office/drawing/2016/5/11/chartex" xmlns:cx6="http://schemas.microsoft.com/office/drawing/2016/5/12/chartex" xmlns:cx7="http://schemas.microsoft.com/office/drawing/2016/5/13/chartex" xmlns:cx8="http://schemas.microsoft.com/office/drawing/2016/5/14/chartex" xmlns:mc="http://schemas.openxmlformats.org/markup-compatibility/2006" xmlns:aink="http://schemas.microsoft.com/office/drawing/2016/ink" xmlns:am3d="http://schemas.microsoft.com/office/drawing/2017/model3d" xmlns:o="urn:schemas-microsoft-com:office:office" xmlns:oel="http://schemas.microsoft.com/office/2019/extlst" xmlns:r="http://schemas.openxmlformats.org/officeDocument/2006/relationships" xmlns:m="http://schemas.openxmlformats.org/officeDocument/2006/math" xmlns:v="urn:schemas-microsoft-com:vml" xmlns:wp14="http://schemas.microsoft.com/office/word/2010/wordprocessingDrawing" xmlns:wp="http://schemas.openxmlformats.org/drawingml/2006/wordprocessingDrawing" xmlns:w10="urn:schemas-microsoft-com:office:word" xmlns:w="http://schemas.openxmlformats.org/wordprocessingml/2006/main" xmlns:w14="http://schemas.microsoft.com/office/word/2010/wordml" xmlns:w15="http://schemas.microsoft.com/office/word/2012/wordml" xmlns:w16cex="http://schemas.microsoft.com/office/word/2018/wordml/cex" xmlns:w16cid="http://schemas.microsoft.com/office/word/2016/wordml/cid" xmlns:w16="http://schemas.microsoft.com/office/word/2018/wordml" xmlns:w16sdtdh="http://schemas.microsoft.com/office/word/2020/wordml/sdtdatahash" xmlns:w16se="http://schemas.microsoft.com/office/word/2015/wordml/symex" xmlns:wpg="http://schemas.microsoft.com/office/word/2010/wordprocessingGroup" xmlns:wpi="http://schemas.microsoft.com/office/word/2010/wordprocessingInk" xmlns:wne="http://schemas.microsoft.com/office/word/2006/wordml" xmlns:wps="http://schemas.microsoft.com/office/word/2010/wordprocessingShape" mc:Ignorable="w14 w15 w16se w16cid w16 w16cex w16sdtdh wp14">
+<w:hdr xmlns:wpc="http://schemas.microsoft.com/office/word/2010/wordprocessingCanvas" xmlns:cx="http://schemas.microsoft.com/office/drawing/2014/chartex" xmlns:cx1="http://schemas.microsoft.com/office/drawing/2015/9/8/chartex" xmlns:cx2="http://schemas.microsoft.com/office/drawing/2015/10/21/chartex" xmlns:cx3="http://schemas.microsoft.com/office/drawing/2016/5/9/chartex" xmlns:cx4="http://schemas.microsoft.com/office/drawing/2016/5/10/chartex" xmlns:cx5="http://schemas.microsoft.com/office/drawing/2016/5/11/chartex" xmlns:cx6="http://schemas.microsoft.com/office/drawing/2016/5/12/chartex" xmlns:cx7="http://schemas.microsoft.com/office/drawing/2016/5/13/chartex" xmlns:cx8="http://schemas.microsoft.com/office/drawing/2016/5/14/chartex" xmlns:mc="http://schemas.openxmlformats.org/markup-compatibility/2006" xmlns:aink="http://schemas.microsoft.com/office/drawing/2016/ink" xmlns:am3d="http://schemas.microsoft.com/office/drawing/2017/model3d" xmlns:o="urn:schemas-microsoft-com:office:office" xmlns:r="http://schemas.openxmlformats.org/officeDocument/2006/relationships" xmlns:m="http://schemas.openxmlformats.org/officeDocument/2006/math" xmlns:v="urn:schemas-microsoft-com:vml" xmlns:wp14="http://schemas.microsoft.com/office/word/2010/wordprocessingDrawing" xmlns:wp="http://schemas.openxmlformats.org/drawingml/2006/wordprocessingDrawing" xmlns:w10="urn:schemas-microsoft-com:office:word" xmlns:w="http://schemas.openxmlformats.org/wordprocessingml/2006/main" xmlns:w14="http://schemas.microsoft.com/office/word/2010/wordml" xmlns:w15="http://schemas.microsoft.com/office/word/2012/wordml" xmlns:w16cid="http://schemas.microsoft.com/office/word/2016/wordml/cid" xmlns:w16se="http://schemas.microsoft.com/office/word/2015/wordml/symex" xmlns:wpg="http://schemas.microsoft.com/office/word/2010/wordprocessingGroup" xmlns:wpi="http://schemas.microsoft.com/office/word/2010/wordprocessingInk" xmlns:wne="http://schemas.microsoft.com/office/word/2006/wordml" xmlns:wps="http://schemas.microsoft.com/office/word/2010/wordprocessingShape" mc:Ignorable="w14 w15 w16se w16cid wp14">
   <w:p>
     <w:pPr>
-      <w:pStyle w:val="En-tte"/>
+      <w:pStyle w:val="Header"/>
       <w:jc w:val="right"/>
       <w:rPr>
         <w:b/>
@@ -895,7 +901,7 @@
 </file>
 
 <file path=word/styles.xml><?xml version="1.0" encoding="utf-8"?>
-<w:styles xmlns:mc="http://schemas.openxmlformats.org/markup-compatibility/2006" xmlns:r="http://schemas.openxmlformats.org/officeDocument/2006/relationships" xmlns:w="http://schemas.openxmlformats.org/wordprocessingml/2006/main" xmlns:w14="http://schemas.microsoft.com/office/word/2010/wordml" xmlns:w15="http://schemas.microsoft.com/office/word/2012/wordml" xmlns:w16cex="http://schemas.microsoft.com/office/word/2018/wordml/cex" xmlns:w16cid="http://schemas.microsoft.com/office/word/2016/wordml/cid" xmlns:w16="http://schemas.microsoft.com/office/word/2018/wordml" xmlns:w16sdtdh="http://schemas.microsoft.com/office/word/2020/wordml/sdtdatahash" xmlns:w16se="http://schemas.microsoft.com/office/word/2015/wordml/symex" mc:Ignorable="w14 w15 w16se w16cid w16 w16cex w16sdtdh">
+<w:styles xmlns:mc="http://schemas.openxmlformats.org/markup-compatibility/2006" xmlns:r="http://schemas.openxmlformats.org/officeDocument/2006/relationships" xmlns:w="http://schemas.openxmlformats.org/wordprocessingml/2006/main" xmlns:w14="http://schemas.microsoft.com/office/word/2010/wordml" xmlns:w15="http://schemas.microsoft.com/office/word/2012/wordml" xmlns:w16cid="http://schemas.microsoft.com/office/word/2016/wordml/cid" xmlns:w16se="http://schemas.microsoft.com/office/word/2015/wordml/symex" mc:Ignorable="w14 w15 w16se w16cid">
   <w:docDefaults>
     <w:rPrDefault>
       <w:rPr>
@@ -911,7 +917,7 @@
       </w:pPr>
     </w:pPrDefault>
   </w:docDefaults>
-  <w:latentStyles w:defLockedState="0" w:defUIPriority="99" w:defSemiHidden="0" w:defUnhideWhenUsed="0" w:defQFormat="0" w:count="376">
+  <w:latentStyles w:defLockedState="0" w:defUIPriority="99" w:defSemiHidden="0" w:defUnhideWhenUsed="0" w:defQFormat="0" w:count="375">
     <w:lsdException w:name="Normal" w:uiPriority="0" w:qFormat="1"/>
     <w:lsdException w:name="heading 1" w:uiPriority="9" w:qFormat="1"/>
     <w:lsdException w:name="heading 2" w:semiHidden="1" w:uiPriority="9" w:unhideWhenUsed="1" w:qFormat="1"/>
@@ -1287,7 +1293,6 @@
     <w:lsdException w:name="Smart Hyperlink" w:semiHidden="1" w:unhideWhenUsed="1"/>
     <w:lsdException w:name="Hashtag" w:semiHidden="1" w:unhideWhenUsed="1"/>
     <w:lsdException w:name="Unresolved Mention" w:semiHidden="1" w:unhideWhenUsed="1"/>
-    <w:lsdException w:name="Smart Link" w:semiHidden="1" w:unhideWhenUsed="1"/>
   </w:latentStyles>
   <w:style w:type="paragraph" w:default="1" w:styleId="Normal">
     <w:name w:val="Normal"/>
@@ -1297,13 +1302,13 @@
       <w:rFonts w:eastAsia="Batang"/>
     </w:rPr>
   </w:style>
-  <w:style w:type="character" w:default="1" w:styleId="Policepardfaut">
+  <w:style w:type="character" w:default="1" w:styleId="DefaultParagraphFont">
     <w:name w:val="Default Paragraph Font"/>
     <w:uiPriority w:val="1"/>
     <w:semiHidden/>
     <w:unhideWhenUsed/>
   </w:style>
-  <w:style w:type="table" w:default="1" w:styleId="TableauNormal">
+  <w:style w:type="table" w:default="1" w:styleId="TableNormal">
     <w:name w:val="Normal Table"/>
     <w:uiPriority w:val="99"/>
     <w:semiHidden/>
@@ -1318,15 +1323,15 @@
       </w:tblCellMar>
     </w:tblPr>
   </w:style>
-  <w:style w:type="numbering" w:default="1" w:styleId="Aucuneliste">
+  <w:style w:type="numbering" w:default="1" w:styleId="NoList">
     <w:name w:val="No List"/>
     <w:uiPriority w:val="99"/>
     <w:semiHidden/>
     <w:unhideWhenUsed/>
   </w:style>
-  <w:style w:type="table" w:styleId="Grilledutableau">
+  <w:style w:type="table" w:styleId="TableGrid">
     <w:name w:val="Table Grid"/>
-    <w:basedOn w:val="TableauNormal"/>
+    <w:basedOn w:val="TableNormal"/>
     <w:uiPriority w:val="39"/>
     <w:rsid w:val="002E5F1E"/>
     <w:pPr>
@@ -1348,12 +1353,12 @@
   </w:style>
   <w:style w:type="character" w:customStyle="1" w:styleId="instancename">
     <w:name w:val="instancename"/>
-    <w:basedOn w:val="Policepardfaut"/>
+    <w:basedOn w:val="DefaultParagraphFont"/>
     <w:rsid w:val="002E5F1E"/>
   </w:style>
-  <w:style w:type="character" w:styleId="Lienhypertexte">
+  <w:style w:type="character" w:styleId="Hyperlink">
     <w:name w:val="Hyperlink"/>
-    <w:basedOn w:val="Policepardfaut"/>
+    <w:basedOn w:val="DefaultParagraphFont"/>
     <w:uiPriority w:val="99"/>
     <w:unhideWhenUsed/>
     <w:rsid w:val="002E5F1E"/>
@@ -1362,10 +1367,10 @@
       <w:u w:val="single"/>
     </w:rPr>
   </w:style>
-  <w:style w:type="paragraph" w:styleId="En-tte">
+  <w:style w:type="paragraph" w:styleId="Header">
     <w:name w:val="header"/>
     <w:basedOn w:val="Normal"/>
-    <w:link w:val="En-tteCar"/>
+    <w:link w:val="HeaderChar"/>
     <w:uiPriority w:val="99"/>
     <w:unhideWhenUsed/>
     <w:rsid w:val="002E5F1E"/>
@@ -1377,19 +1382,19 @@
       <w:spacing w:after="0" w:line="240" w:lineRule="auto"/>
     </w:pPr>
   </w:style>
-  <w:style w:type="character" w:customStyle="1" w:styleId="En-tteCar">
-    <w:name w:val="En-tête Car"/>
-    <w:basedOn w:val="Policepardfaut"/>
-    <w:link w:val="En-tte"/>
+  <w:style w:type="character" w:customStyle="1" w:styleId="HeaderChar">
+    <w:name w:val="Header Char"/>
+    <w:basedOn w:val="DefaultParagraphFont"/>
+    <w:link w:val="Header"/>
     <w:uiPriority w:val="99"/>
     <w:rsid w:val="002E5F1E"/>
     <w:rPr>
       <w:rFonts w:eastAsia="Batang"/>
     </w:rPr>
   </w:style>
-  <w:style w:type="character" w:styleId="Mentionnonrsolue">
+  <w:style w:type="character" w:styleId="UnresolvedMention">
     <w:name w:val="Unresolved Mention"/>
-    <w:basedOn w:val="Policepardfaut"/>
+    <w:basedOn w:val="DefaultParagraphFont"/>
     <w:uiPriority w:val="99"/>
     <w:semiHidden/>
     <w:unhideWhenUsed/>
@@ -1399,9 +1404,9 @@
       <w:shd w:val="clear" w:color="auto" w:fill="E1DFDD"/>
     </w:rPr>
   </w:style>
-  <w:style w:type="character" w:styleId="Lienhypertextesuivivisit">
+  <w:style w:type="character" w:styleId="FollowedHyperlink">
     <w:name w:val="FollowedHyperlink"/>
-    <w:basedOn w:val="Policepardfaut"/>
+    <w:basedOn w:val="DefaultParagraphFont"/>
     <w:uiPriority w:val="99"/>
     <w:semiHidden/>
     <w:unhideWhenUsed/>

</xml_diff>

<commit_message>
changed date fro may 5 to may 3 as i incorrectly set the day of my merge to may 5th
</commit_message>
<xml_diff>
--- a/documents/Project 2 Progress- Report 3.docx
+++ b/documents/Project 2 Progress- Report 3.docx
@@ -13,37 +13,19 @@
           <w:shd w:val="clear" w:color="auto" w:fill="FFFFFF"/>
         </w:rPr>
       </w:pPr>
-      <w:r>
-        <w:fldChar w:fldCharType="begin"/>
-      </w:r>
-      <w:r>
-        <w:instrText xml:space="preserve"> HYPERLINK "https://moodle.dawsoncollege.qc.ca/mod/assign/view.php?id=463888" </w:instrText>
-      </w:r>
-      <w:r>
-        <w:fldChar w:fldCharType="separate"/>
-      </w:r>
-      <w:r>
-        <w:rPr>
-          <w:rStyle w:val="instancename"/>
-          <w:rFonts w:ascii="Open Sans" w:hAnsi="Open Sans" w:cs="Open Sans"/>
-          <w:b/>
-          <w:bCs/>
-          <w:color w:val="0066CC"/>
-          <w:shd w:val="clear" w:color="auto" w:fill="FFFFFF"/>
-        </w:rPr>
-        <w:t>Project 2 Progress - Report 3</w:t>
-      </w:r>
-      <w:r>
-        <w:rPr>
-          <w:rStyle w:val="instancename"/>
-          <w:rFonts w:ascii="Open Sans" w:hAnsi="Open Sans" w:cs="Open Sans"/>
-          <w:b/>
-          <w:bCs/>
-          <w:color w:val="0066CC"/>
-          <w:shd w:val="clear" w:color="auto" w:fill="FFFFFF"/>
-        </w:rPr>
-        <w:fldChar w:fldCharType="end"/>
-      </w:r>
+      <w:hyperlink r:id="rId6" w:history="1">
+        <w:r>
+          <w:rPr>
+            <w:rStyle w:val="instancename"/>
+            <w:rFonts w:ascii="Open Sans" w:hAnsi="Open Sans" w:cs="Open Sans"/>
+            <w:b/>
+            <w:bCs/>
+            <w:color w:val="0066CC"/>
+            <w:shd w:val="clear" w:color="auto" w:fill="FFFFFF"/>
+          </w:rPr>
+          <w:t>Project 2 Progress - Report 3</w:t>
+        </w:r>
+      </w:hyperlink>
     </w:p>
     <w:tbl>
       <w:tblPr>
@@ -202,7 +184,7 @@
             <w:shd w:val="clear" w:color="auto" w:fill="B4C6E7" w:themeFill="accent1" w:themeFillTint="66"/>
           </w:tcPr>
           <w:p>
-            <w:hyperlink r:id="rId6" w:history="1">
+            <w:hyperlink r:id="rId7" w:history="1">
               <w:r>
                 <w:rPr>
                   <w:rStyle w:val="Hyperlink"/>
@@ -327,7 +309,7 @@
             <w:shd w:val="clear" w:color="auto" w:fill="B4C6E7" w:themeFill="accent1" w:themeFillTint="66"/>
           </w:tcPr>
           <w:p>
-            <w:hyperlink r:id="rId7" w:history="1">
+            <w:hyperlink r:id="rId8" w:history="1">
               <w:r>
                 <w:rPr>
                   <w:rStyle w:val="Hyperlink"/>
@@ -378,20 +360,7 @@
           </w:tcPr>
           <w:p>
             <w:r>
-              <w:t xml:space="preserve">I had a lot of problems with the </w:t>
-            </w:r>
-            <w:proofErr w:type="spellStart"/>
-            <w:proofErr w:type="gramStart"/>
-            <w:r>
-              <w:t>BinaryField</w:t>
-            </w:r>
-            <w:proofErr w:type="spellEnd"/>
-            <w:r>
-              <w:t>(</w:t>
-            </w:r>
-            <w:proofErr w:type="gramEnd"/>
-            <w:r>
-              <w:t>) to store the picture in the database and retrieve it</w:t>
+              <w:t>I had a lot of problems with the BinaryField() to store the picture in the database and retrieve it</w:t>
             </w:r>
           </w:p>
         </w:tc>
@@ -440,15 +409,7 @@
               <w:t xml:space="preserve"> </w:t>
             </w:r>
             <w:r>
-              <w:t xml:space="preserve">Fixed the template by using the Django template system instead of </w:t>
-            </w:r>
-            <w:proofErr w:type="spellStart"/>
-            <w:r>
-              <w:t>js</w:t>
-            </w:r>
-            <w:proofErr w:type="spellEnd"/>
-            <w:r>
-              <w:t xml:space="preserve"> fetching</w:t>
+              <w:t>Fixed the template by using the Django template system instead of js fetching</w:t>
             </w:r>
           </w:p>
         </w:tc>
@@ -458,24 +419,12 @@
             <w:shd w:val="clear" w:color="auto" w:fill="B4C6E7" w:themeFill="accent1" w:themeFillTint="66"/>
           </w:tcPr>
           <w:p>
-            <w:hyperlink r:id="rId8" w:history="1">
+            <w:hyperlink r:id="rId9" w:history="1">
               <w:r>
                 <w:rPr>
                   <w:rStyle w:val="Hyperlink"/>
                 </w:rPr>
-                <w:t>https://gitlab.com/veronika.pontolillo/python-project2/-/commit</w:t>
-              </w:r>
-              <w:r>
-                <w:rPr>
-                  <w:rStyle w:val="Hyperlink"/>
-                </w:rPr>
-                <w:t>/</w:t>
-              </w:r>
-              <w:r>
-                <w:rPr>
-                  <w:rStyle w:val="Hyperlink"/>
-                </w:rPr>
-                <w:t>79f17932aa9f9a57aff9854ee663ea11087e2ecb</w:t>
+                <w:t>https://gitlab.com/veronika.pontolillo/python-project2/-/commit/79f17932aa9f9a57aff9854ee663ea11087e2ecb</w:t>
               </w:r>
             </w:hyperlink>
           </w:p>
@@ -577,7 +526,7 @@
             <w:shd w:val="clear" w:color="auto" w:fill="B4C6E7" w:themeFill="accent1" w:themeFillTint="66"/>
           </w:tcPr>
           <w:p>
-            <w:hyperlink r:id="rId9" w:history="1">
+            <w:hyperlink r:id="rId10" w:history="1">
               <w:r>
                 <w:rPr>
                   <w:rStyle w:val="Hyperlink"/>
@@ -659,15 +608,7 @@
           </w:tcPr>
           <w:p>
             <w:r>
-              <w:t xml:space="preserve">Dashboard now can delete users and posts, but now </w:t>
-            </w:r>
-            <w:proofErr w:type="gramStart"/>
-            <w:r>
-              <w:t>has to</w:t>
-            </w:r>
-            <w:proofErr w:type="gramEnd"/>
-            <w:r>
-              <w:t xml:space="preserve"> edit, modify, etc.</w:t>
+              <w:t>Dashboard now can delete users and posts, but now has to edit, modify, etc.</w:t>
             </w:r>
           </w:p>
         </w:tc>
@@ -698,7 +639,7 @@
           </w:tcPr>
           <w:p/>
           <w:p>
-            <w:hyperlink r:id="rId10" w:history="1">
+            <w:hyperlink r:id="rId11" w:history="1">
               <w:r>
                 <w:rPr>
                   <w:rStyle w:val="Hyperlink"/>
@@ -752,7 +693,10 @@
           </w:tcPr>
           <w:p>
             <w:r>
-              <w:t>5h</w:t>
+              <w:t>3</w:t>
+            </w:r>
+            <w:r>
+              <w:t>h</w:t>
             </w:r>
           </w:p>
         </w:tc>
@@ -772,17 +716,7 @@
           </w:p>
           <w:p>
             <w:r>
-              <w:t xml:space="preserve">I also had some difficulty successfully creating the </w:t>
-            </w:r>
-            <w:proofErr w:type="spellStart"/>
-            <w:proofErr w:type="gramStart"/>
-            <w:r>
-              <w:t>urls</w:t>
-            </w:r>
-            <w:proofErr w:type="spellEnd"/>
-            <w:proofErr w:type="gramEnd"/>
-            <w:r>
-              <w:t xml:space="preserve"> so the pages show up well, but that has been fixed,</w:t>
+              <w:t>I also had some difficulty successfully creating the urls so the pages show up well, but that has been fixed,</w:t>
             </w:r>
           </w:p>
         </w:tc>
@@ -838,7 +772,7 @@
     <w:p/>
     <w:p/>
     <w:sectPr>
-      <w:headerReference w:type="default" r:id="rId11"/>
+      <w:headerReference w:type="default" r:id="rId12"/>
       <w:pgSz w:w="12240" w:h="15840"/>
       <w:pgMar w:top="1417" w:right="1417" w:bottom="1417" w:left="1417" w:header="708" w:footer="708" w:gutter="0"/>
       <w:cols w:space="708"/>

</xml_diff>

<commit_message>
added my part to progress report
</commit_message>
<xml_diff>
--- a/documents/Project 2 Progress- Report 3.docx
+++ b/documents/Project 2 Progress- Report 3.docx
@@ -13,19 +13,37 @@
           <w:shd w:val="clear" w:color="auto" w:fill="FFFFFF"/>
         </w:rPr>
       </w:pPr>
-      <w:hyperlink r:id="rId6" w:history="1">
-        <w:r>
-          <w:rPr>
-            <w:rStyle w:val="instancename"/>
-            <w:rFonts w:ascii="Open Sans" w:hAnsi="Open Sans" w:cs="Open Sans"/>
-            <w:b/>
-            <w:bCs/>
-            <w:color w:val="0066CC"/>
-            <w:shd w:val="clear" w:color="auto" w:fill="FFFFFF"/>
-          </w:rPr>
-          <w:t>Project 2 Progress - Report 3</w:t>
-        </w:r>
-      </w:hyperlink>
+      <w:r>
+        <w:fldChar w:fldCharType="begin"/>
+      </w:r>
+      <w:r>
+        <w:instrText xml:space="preserve"> HYPERLINK "https://moodle.dawsoncollege.qc.ca/mod/assign/view.php?id=463888" </w:instrText>
+      </w:r>
+      <w:r>
+        <w:fldChar w:fldCharType="separate"/>
+      </w:r>
+      <w:r>
+        <w:rPr>
+          <w:rStyle w:val="instancename"/>
+          <w:rFonts w:ascii="Open Sans" w:hAnsi="Open Sans" w:cs="Open Sans"/>
+          <w:b/>
+          <w:bCs/>
+          <w:color w:val="0066CC"/>
+          <w:shd w:val="clear" w:color="auto" w:fill="FFFFFF"/>
+        </w:rPr>
+        <w:t>Project 2 Progress - Report 3</w:t>
+      </w:r>
+      <w:r>
+        <w:rPr>
+          <w:rStyle w:val="instancename"/>
+          <w:rFonts w:ascii="Open Sans" w:hAnsi="Open Sans" w:cs="Open Sans"/>
+          <w:b/>
+          <w:bCs/>
+          <w:color w:val="0066CC"/>
+          <w:shd w:val="clear" w:color="auto" w:fill="FFFFFF"/>
+        </w:rPr>
+        <w:fldChar w:fldCharType="end"/>
+      </w:r>
     </w:p>
     <w:tbl>
       <w:tblPr>
@@ -184,7 +202,7 @@
             <w:shd w:val="clear" w:color="auto" w:fill="B4C6E7" w:themeFill="accent1" w:themeFillTint="66"/>
           </w:tcPr>
           <w:p>
-            <w:hyperlink r:id="rId7" w:history="1">
+            <w:hyperlink r:id="rId6" w:history="1">
               <w:r>
                 <w:rPr>
                   <w:rStyle w:val="Hyperlink"/>
@@ -309,7 +327,7 @@
             <w:shd w:val="clear" w:color="auto" w:fill="B4C6E7" w:themeFill="accent1" w:themeFillTint="66"/>
           </w:tcPr>
           <w:p>
-            <w:hyperlink r:id="rId8" w:history="1">
+            <w:hyperlink r:id="rId7" w:history="1">
               <w:r>
                 <w:rPr>
                   <w:rStyle w:val="Hyperlink"/>
@@ -360,7 +378,15 @@
           </w:tcPr>
           <w:p>
             <w:r>
-              <w:t>I had a lot of problems with the BinaryField() to store the picture in the database and retrieve it</w:t>
+              <w:t xml:space="preserve">I had a lot of problems with the </w:t>
+            </w:r>
+            <w:proofErr w:type="spellStart"/>
+            <w:r>
+              <w:t>BinaryField</w:t>
+            </w:r>
+            <w:proofErr w:type="spellEnd"/>
+            <w:r>
+              <w:t>() to store the picture in the database and retrieve it</w:t>
             </w:r>
           </w:p>
         </w:tc>
@@ -409,7 +435,15 @@
               <w:t xml:space="preserve"> </w:t>
             </w:r>
             <w:r>
-              <w:t>Fixed the template by using the Django template system instead of js fetching</w:t>
+              <w:t xml:space="preserve">Fixed the template by using the Django template system instead of </w:t>
+            </w:r>
+            <w:proofErr w:type="spellStart"/>
+            <w:r>
+              <w:t>js</w:t>
+            </w:r>
+            <w:proofErr w:type="spellEnd"/>
+            <w:r>
+              <w:t xml:space="preserve"> fetching</w:t>
             </w:r>
           </w:p>
         </w:tc>
@@ -419,7 +453,7 @@
             <w:shd w:val="clear" w:color="auto" w:fill="B4C6E7" w:themeFill="accent1" w:themeFillTint="66"/>
           </w:tcPr>
           <w:p>
-            <w:hyperlink r:id="rId9" w:history="1">
+            <w:hyperlink r:id="rId8" w:history="1">
               <w:r>
                 <w:rPr>
                   <w:rStyle w:val="Hyperlink"/>
@@ -526,7 +560,7 @@
             <w:shd w:val="clear" w:color="auto" w:fill="B4C6E7" w:themeFill="accent1" w:themeFillTint="66"/>
           </w:tcPr>
           <w:p>
-            <w:hyperlink r:id="rId10" w:history="1">
+            <w:hyperlink r:id="rId9" w:history="1">
               <w:r>
                 <w:rPr>
                   <w:rStyle w:val="Hyperlink"/>
@@ -608,7 +642,15 @@
           </w:tcPr>
           <w:p>
             <w:r>
-              <w:t>Dashboard now can delete users and posts, but now has to edit, modify, etc.</w:t>
+              <w:t xml:space="preserve">Dashboard now can delete users and posts, but now </w:t>
+            </w:r>
+            <w:proofErr w:type="gramStart"/>
+            <w:r>
+              <w:t>has to</w:t>
+            </w:r>
+            <w:proofErr w:type="gramEnd"/>
+            <w:r>
+              <w:t xml:space="preserve"> edit, modify, etc.</w:t>
             </w:r>
           </w:p>
         </w:tc>
@@ -639,7 +681,7 @@
           </w:tcPr>
           <w:p/>
           <w:p>
-            <w:hyperlink r:id="rId11" w:history="1">
+            <w:hyperlink r:id="rId10" w:history="1">
               <w:r>
                 <w:rPr>
                   <w:rStyle w:val="Hyperlink"/>
@@ -716,7 +758,17 @@
           </w:p>
           <w:p>
             <w:r>
-              <w:t>I also had some difficulty successfully creating the urls so the pages show up well, but that has been fixed,</w:t>
+              <w:t xml:space="preserve">I also had some difficulty successfully creating the </w:t>
+            </w:r>
+            <w:proofErr w:type="spellStart"/>
+            <w:proofErr w:type="gramStart"/>
+            <w:r>
+              <w:t>urls</w:t>
+            </w:r>
+            <w:proofErr w:type="spellEnd"/>
+            <w:proofErr w:type="gramEnd"/>
+            <w:r>
+              <w:t xml:space="preserve"> so the pages show up well, but that has been fixed,</w:t>
             </w:r>
           </w:p>
         </w:tc>
@@ -747,6 +799,123 @@
             </w:r>
           </w:p>
           <w:p/>
+        </w:tc>
+      </w:tr>
+      <w:tr>
+        <w:tc>
+          <w:tcPr>
+            <w:tcW w:w="704" w:type="dxa"/>
+            <w:shd w:val="clear" w:color="auto" w:fill="B4C6E7" w:themeFill="accent1" w:themeFillTint="66"/>
+          </w:tcPr>
+          <w:p>
+            <w:r>
+              <w:lastRenderedPageBreak/>
+              <w:t>T6</w:t>
+            </w:r>
+          </w:p>
+        </w:tc>
+        <w:tc>
+          <w:tcPr>
+            <w:tcW w:w="1559" w:type="dxa"/>
+            <w:shd w:val="clear" w:color="auto" w:fill="B4C6E7" w:themeFill="accent1" w:themeFillTint="66"/>
+          </w:tcPr>
+          <w:p>
+            <w:r>
+              <w:t>Working on displaying all posts on home page and creating the posts feature</w:t>
+            </w:r>
+          </w:p>
+        </w:tc>
+        <w:tc>
+          <w:tcPr>
+            <w:tcW w:w="1701" w:type="dxa"/>
+            <w:shd w:val="clear" w:color="auto" w:fill="B4C6E7" w:themeFill="accent1" w:themeFillTint="66"/>
+          </w:tcPr>
+          <w:p>
+            <w:hyperlink r:id="rId11" w:history="1">
+              <w:r>
+                <w:rPr>
+                  <w:rStyle w:val="Hyperlink"/>
+                </w:rPr>
+                <w:t>https://gitlab.com/veronika.pontolillo/python-project2/-/merge_requests/31</w:t>
+              </w:r>
+            </w:hyperlink>
+          </w:p>
+          <w:p/>
+        </w:tc>
+        <w:tc>
+          <w:tcPr>
+            <w:tcW w:w="851" w:type="dxa"/>
+            <w:shd w:val="clear" w:color="auto" w:fill="B4C6E7" w:themeFill="accent1" w:themeFillTint="66"/>
+          </w:tcPr>
+          <w:p>
+            <w:r>
+              <w:t>Veronika</w:t>
+            </w:r>
+          </w:p>
+        </w:tc>
+        <w:tc>
+          <w:tcPr>
+            <w:tcW w:w="992" w:type="dxa"/>
+            <w:shd w:val="clear" w:color="auto" w:fill="B4C6E7" w:themeFill="accent1" w:themeFillTint="66"/>
+          </w:tcPr>
+          <w:p>
+            <w:r>
+              <w:t>May 3rd</w:t>
+            </w:r>
+          </w:p>
+        </w:tc>
+        <w:tc>
+          <w:tcPr>
+            <w:tcW w:w="709" w:type="dxa"/>
+            <w:shd w:val="clear" w:color="auto" w:fill="B4C6E7" w:themeFill="accent1" w:themeFillTint="66"/>
+          </w:tcPr>
+          <w:p>
+            <w:r>
+              <w:t>4h</w:t>
+            </w:r>
+          </w:p>
+        </w:tc>
+        <w:tc>
+          <w:tcPr>
+            <w:tcW w:w="1418" w:type="dxa"/>
+            <w:shd w:val="clear" w:color="auto" w:fill="B4C6E7" w:themeFill="accent1" w:themeFillTint="66"/>
+          </w:tcPr>
+          <w:p>
+            <w:r>
+              <w:t xml:space="preserve">Having trouble get a button to redirect to a new html page. Tried multiple different ways and it hasn’t worked yet. </w:t>
+            </w:r>
+          </w:p>
+        </w:tc>
+        <w:tc>
+          <w:tcPr>
+            <w:tcW w:w="708" w:type="dxa"/>
+            <w:shd w:val="clear" w:color="auto" w:fill="B4C6E7" w:themeFill="accent1" w:themeFillTint="66"/>
+          </w:tcPr>
+          <w:p>
+            <w:r>
+              <w:t>60%</w:t>
+            </w:r>
+          </w:p>
+        </w:tc>
+        <w:tc>
+          <w:tcPr>
+            <w:tcW w:w="1134" w:type="dxa"/>
+            <w:shd w:val="clear" w:color="auto" w:fill="B4C6E7" w:themeFill="accent1" w:themeFillTint="66"/>
+          </w:tcPr>
+          <w:p>
+            <w:r>
+              <w:t>Getting the button to work so that I can create</w:t>
+            </w:r>
+            <w:r>
+              <w:t xml:space="preserve"> actual</w:t>
+            </w:r>
+            <w:r>
+              <w:t xml:space="preserve"> posts and be able to display them.</w:t>
+            </w:r>
+            <w:r>
+              <w:t xml:space="preserve"> Working on the rating feature as well.</w:t>
+            </w:r>
+          </w:p>
         </w:tc>
       </w:tr>
     </w:tbl>

</xml_diff>